<commit_message>
Added dirService on gateway service
</commit_message>
<xml_diff>
--- a/self note.docx
+++ b/self note.docx
@@ -629,127 +629,139 @@
     <w:p>
       <w:pPr>
         <w:numPr>
-          <w:numId w:val="0"/>
-        </w:numPr>
-        <w:rPr>
-          <w:rFonts w:hint="default"/>
-          <w:lang w:val="en-US"/>
-        </w:rPr>
-      </w:pPr>
-    </w:p>
-    <w:p>
-      <w:pPr>
-        <w:numPr>
-          <w:numId w:val="0"/>
-        </w:numPr>
-        <w:rPr>
-          <w:rFonts w:hint="default"/>
-          <w:lang w:val="en-US"/>
-        </w:rPr>
-      </w:pPr>
-    </w:p>
-    <w:p>
-      <w:pPr>
-        <w:numPr>
-          <w:numId w:val="0"/>
-        </w:numPr>
-        <w:rPr>
-          <w:rFonts w:hint="default"/>
-          <w:lang w:val="en-US"/>
-        </w:rPr>
-      </w:pPr>
-    </w:p>
-    <w:p>
-      <w:pPr>
-        <w:numPr>
-          <w:numId w:val="0"/>
-        </w:numPr>
-        <w:rPr>
-          <w:rFonts w:hint="default"/>
-          <w:lang w:val="en-US"/>
-        </w:rPr>
-      </w:pPr>
-    </w:p>
-    <w:p>
-      <w:pPr>
-        <w:numPr>
-          <w:numId w:val="0"/>
-        </w:numPr>
-        <w:rPr>
-          <w:rFonts w:hint="default"/>
-          <w:lang w:val="en-US"/>
-        </w:rPr>
-      </w:pPr>
-    </w:p>
-    <w:p>
-      <w:pPr>
-        <w:numPr>
-          <w:numId w:val="0"/>
-        </w:numPr>
-        <w:rPr>
-          <w:rFonts w:hint="default"/>
-          <w:lang w:val="en-US"/>
-        </w:rPr>
-      </w:pPr>
-    </w:p>
-    <w:p>
-      <w:pPr>
-        <w:numPr>
-          <w:numId w:val="0"/>
-        </w:numPr>
-        <w:rPr>
-          <w:rFonts w:hint="default"/>
-          <w:lang w:val="en-US"/>
-        </w:rPr>
-      </w:pPr>
-    </w:p>
-    <w:p>
-      <w:pPr>
-        <w:numPr>
-          <w:numId w:val="0"/>
-        </w:numPr>
-        <w:rPr>
-          <w:rFonts w:hint="default"/>
-          <w:lang w:val="en-US"/>
-        </w:rPr>
-      </w:pPr>
-    </w:p>
-    <w:p>
-      <w:pPr>
-        <w:numPr>
-          <w:numId w:val="0"/>
-        </w:numPr>
-        <w:rPr>
-          <w:rFonts w:hint="default"/>
-          <w:lang w:val="en-US"/>
-        </w:rPr>
-      </w:pPr>
-    </w:p>
-    <w:p>
-      <w:pPr>
-        <w:numPr>
-          <w:numId w:val="0"/>
-        </w:numPr>
-        <w:rPr>
-          <w:rFonts w:hint="default"/>
-          <w:lang w:val="en-US"/>
-        </w:rPr>
-      </w:pPr>
-    </w:p>
-    <w:p>
-      <w:pPr>
-        <w:numPr>
-          <w:numId w:val="0"/>
-        </w:numPr>
-        <w:rPr>
-          <w:rFonts w:hint="default"/>
-          <w:lang w:val="en-US"/>
-        </w:rPr>
-      </w:pPr>
-    </w:p>
-    <w:p>
-      <w:pPr>
-        <w:numPr>
+          <w:ilvl w:val="0"/>
+          <w:numId w:val="0"/>
+        </w:numPr>
+        <w:rPr>
+          <w:rFonts w:hint="default"/>
+          <w:lang w:val="en-US"/>
+        </w:rPr>
+      </w:pPr>
+    </w:p>
+    <w:p>
+      <w:pPr>
+        <w:numPr>
+          <w:ilvl w:val="0"/>
+          <w:numId w:val="0"/>
+        </w:numPr>
+        <w:rPr>
+          <w:rFonts w:hint="default"/>
+          <w:lang w:val="en-US"/>
+        </w:rPr>
+      </w:pPr>
+    </w:p>
+    <w:p>
+      <w:pPr>
+        <w:numPr>
+          <w:ilvl w:val="0"/>
+          <w:numId w:val="0"/>
+        </w:numPr>
+        <w:rPr>
+          <w:rFonts w:hint="default"/>
+          <w:lang w:val="en-US"/>
+        </w:rPr>
+      </w:pPr>
+    </w:p>
+    <w:p>
+      <w:pPr>
+        <w:numPr>
+          <w:ilvl w:val="0"/>
+          <w:numId w:val="0"/>
+        </w:numPr>
+        <w:rPr>
+          <w:rFonts w:hint="default"/>
+          <w:lang w:val="en-US"/>
+        </w:rPr>
+      </w:pPr>
+    </w:p>
+    <w:p>
+      <w:pPr>
+        <w:numPr>
+          <w:ilvl w:val="0"/>
+          <w:numId w:val="0"/>
+        </w:numPr>
+        <w:rPr>
+          <w:rFonts w:hint="default"/>
+          <w:lang w:val="en-US"/>
+        </w:rPr>
+      </w:pPr>
+    </w:p>
+    <w:p>
+      <w:pPr>
+        <w:numPr>
+          <w:ilvl w:val="0"/>
+          <w:numId w:val="0"/>
+        </w:numPr>
+        <w:rPr>
+          <w:rFonts w:hint="default"/>
+          <w:lang w:val="en-US"/>
+        </w:rPr>
+      </w:pPr>
+    </w:p>
+    <w:p>
+      <w:pPr>
+        <w:numPr>
+          <w:ilvl w:val="0"/>
+          <w:numId w:val="0"/>
+        </w:numPr>
+        <w:rPr>
+          <w:rFonts w:hint="default"/>
+          <w:lang w:val="en-US"/>
+        </w:rPr>
+      </w:pPr>
+    </w:p>
+    <w:p>
+      <w:pPr>
+        <w:numPr>
+          <w:ilvl w:val="0"/>
+          <w:numId w:val="0"/>
+        </w:numPr>
+        <w:rPr>
+          <w:rFonts w:hint="default"/>
+          <w:lang w:val="en-US"/>
+        </w:rPr>
+      </w:pPr>
+    </w:p>
+    <w:p>
+      <w:pPr>
+        <w:numPr>
+          <w:ilvl w:val="0"/>
+          <w:numId w:val="0"/>
+        </w:numPr>
+        <w:rPr>
+          <w:rFonts w:hint="default"/>
+          <w:lang w:val="en-US"/>
+        </w:rPr>
+      </w:pPr>
+    </w:p>
+    <w:p>
+      <w:pPr>
+        <w:numPr>
+          <w:ilvl w:val="0"/>
+          <w:numId w:val="0"/>
+        </w:numPr>
+        <w:rPr>
+          <w:rFonts w:hint="default"/>
+          <w:lang w:val="en-US"/>
+        </w:rPr>
+      </w:pPr>
+    </w:p>
+    <w:p>
+      <w:pPr>
+        <w:numPr>
+          <w:ilvl w:val="0"/>
+          <w:numId w:val="0"/>
+        </w:numPr>
+        <w:rPr>
+          <w:rFonts w:hint="default"/>
+          <w:lang w:val="en-US"/>
+        </w:rPr>
+      </w:pPr>
+    </w:p>
+    <w:p>
+      <w:pPr>
+        <w:numPr>
+          <w:ilvl w:val="0"/>
           <w:numId w:val="0"/>
         </w:numPr>
         <w:rPr>
@@ -768,6 +780,7 @@
     <w:p>
       <w:pPr>
         <w:numPr>
+          <w:ilvl w:val="0"/>
           <w:numId w:val="0"/>
         </w:numPr>
         <w:rPr>
@@ -786,6 +799,7 @@
     <w:p>
       <w:pPr>
         <w:numPr>
+          <w:ilvl w:val="0"/>
           <w:numId w:val="0"/>
         </w:numPr>
         <w:rPr>
@@ -804,6 +818,7 @@
     <w:p>
       <w:pPr>
         <w:numPr>
+          <w:ilvl w:val="0"/>
           <w:numId w:val="0"/>
         </w:numPr>
         <w:rPr>
@@ -822,17 +837,19 @@
     <w:p>
       <w:pPr>
         <w:numPr>
-          <w:numId w:val="0"/>
-        </w:numPr>
-        <w:rPr>
-          <w:rFonts w:hint="default"/>
-          <w:lang w:val="en-US"/>
-        </w:rPr>
-      </w:pPr>
-    </w:p>
-    <w:p>
-      <w:pPr>
-        <w:numPr>
+          <w:ilvl w:val="0"/>
+          <w:numId w:val="0"/>
+        </w:numPr>
+        <w:rPr>
+          <w:rFonts w:hint="default"/>
+          <w:lang w:val="en-US"/>
+        </w:rPr>
+      </w:pPr>
+    </w:p>
+    <w:p>
+      <w:pPr>
+        <w:numPr>
+          <w:ilvl w:val="0"/>
           <w:numId w:val="0"/>
         </w:numPr>
         <w:rPr>
@@ -851,6 +868,7 @@
     <w:p>
       <w:pPr>
         <w:numPr>
+          <w:ilvl w:val="0"/>
           <w:numId w:val="0"/>
         </w:numPr>
         <w:rPr>
@@ -869,6 +887,7 @@
     <w:p>
       <w:pPr>
         <w:numPr>
+          <w:ilvl w:val="0"/>
           <w:numId w:val="0"/>
         </w:numPr>
         <w:rPr>
@@ -887,6 +906,7 @@
     <w:p>
       <w:pPr>
         <w:numPr>
+          <w:ilvl w:val="0"/>
           <w:numId w:val="0"/>
         </w:numPr>
         <w:rPr>
@@ -905,17 +925,19 @@
     <w:p>
       <w:pPr>
         <w:numPr>
-          <w:numId w:val="0"/>
-        </w:numPr>
-        <w:rPr>
-          <w:rFonts w:hint="default"/>
-          <w:lang w:val="en-US"/>
-        </w:rPr>
-      </w:pPr>
-    </w:p>
-    <w:p>
-      <w:pPr>
-        <w:numPr>
+          <w:ilvl w:val="0"/>
+          <w:numId w:val="0"/>
+        </w:numPr>
+        <w:rPr>
+          <w:rFonts w:hint="default"/>
+          <w:lang w:val="en-US"/>
+        </w:rPr>
+      </w:pPr>
+    </w:p>
+    <w:p>
+      <w:pPr>
+        <w:numPr>
+          <w:ilvl w:val="0"/>
           <w:numId w:val="0"/>
         </w:numPr>
         <w:rPr>
@@ -934,6 +956,7 @@
     <w:p>
       <w:pPr>
         <w:numPr>
+          <w:ilvl w:val="0"/>
           <w:numId w:val="0"/>
         </w:numPr>
         <w:rPr>
@@ -952,6 +975,7 @@
     <w:p>
       <w:pPr>
         <w:numPr>
+          <w:ilvl w:val="0"/>
           <w:numId w:val="0"/>
         </w:numPr>
         <w:rPr>
@@ -970,6 +994,7 @@
     <w:p>
       <w:pPr>
         <w:numPr>
+          <w:ilvl w:val="0"/>
           <w:numId w:val="0"/>
         </w:numPr>
         <w:rPr>
@@ -988,28 +1013,31 @@
     <w:p>
       <w:pPr>
         <w:numPr>
-          <w:numId w:val="0"/>
-        </w:numPr>
-        <w:rPr>
-          <w:rFonts w:hint="default"/>
-          <w:lang w:val="en-US"/>
-        </w:rPr>
-      </w:pPr>
-    </w:p>
-    <w:p>
-      <w:pPr>
-        <w:numPr>
-          <w:numId w:val="0"/>
-        </w:numPr>
-        <w:rPr>
-          <w:rFonts w:hint="default"/>
-          <w:lang w:val="en-US"/>
-        </w:rPr>
-      </w:pPr>
-    </w:p>
-    <w:p>
-      <w:pPr>
-        <w:numPr>
+          <w:ilvl w:val="0"/>
+          <w:numId w:val="0"/>
+        </w:numPr>
+        <w:rPr>
+          <w:rFonts w:hint="default"/>
+          <w:lang w:val="en-US"/>
+        </w:rPr>
+      </w:pPr>
+    </w:p>
+    <w:p>
+      <w:pPr>
+        <w:numPr>
+          <w:ilvl w:val="0"/>
+          <w:numId w:val="0"/>
+        </w:numPr>
+        <w:rPr>
+          <w:rFonts w:hint="default"/>
+          <w:lang w:val="en-US"/>
+        </w:rPr>
+      </w:pPr>
+    </w:p>
+    <w:p>
+      <w:pPr>
+        <w:numPr>
+          <w:ilvl w:val="0"/>
           <w:numId w:val="0"/>
         </w:numPr>
         <w:rPr>
@@ -1028,6 +1056,7 @@
     <w:p>
       <w:pPr>
         <w:numPr>
+          <w:ilvl w:val="0"/>
           <w:numId w:val="0"/>
         </w:numPr>
         <w:rPr>
@@ -1046,6 +1075,7 @@
     <w:p>
       <w:pPr>
         <w:numPr>
+          <w:ilvl w:val="0"/>
           <w:numId w:val="0"/>
         </w:numPr>
         <w:rPr>
@@ -1064,17 +1094,19 @@
     <w:p>
       <w:pPr>
         <w:numPr>
-          <w:numId w:val="0"/>
-        </w:numPr>
-        <w:rPr>
-          <w:rFonts w:hint="default"/>
-          <w:lang w:val="en-US"/>
-        </w:rPr>
-      </w:pPr>
-    </w:p>
-    <w:p>
-      <w:pPr>
-        <w:numPr>
+          <w:ilvl w:val="0"/>
+          <w:numId w:val="0"/>
+        </w:numPr>
+        <w:rPr>
+          <w:rFonts w:hint="default"/>
+          <w:lang w:val="en-US"/>
+        </w:rPr>
+      </w:pPr>
+    </w:p>
+    <w:p>
+      <w:pPr>
+        <w:numPr>
+          <w:ilvl w:val="0"/>
           <w:numId w:val="0"/>
         </w:numPr>
         <w:rPr>
@@ -1093,6 +1125,7 @@
     <w:p>
       <w:pPr>
         <w:numPr>
+          <w:ilvl w:val="0"/>
           <w:numId w:val="0"/>
         </w:numPr>
         <w:rPr>
@@ -1111,6 +1144,7 @@
     <w:p>
       <w:pPr>
         <w:numPr>
+          <w:ilvl w:val="0"/>
           <w:numId w:val="0"/>
         </w:numPr>
         <w:rPr>
@@ -1129,17 +1163,19 @@
     <w:p>
       <w:pPr>
         <w:numPr>
-          <w:numId w:val="0"/>
-        </w:numPr>
-        <w:rPr>
-          <w:rFonts w:hint="default"/>
-          <w:lang w:val="en-US"/>
-        </w:rPr>
-      </w:pPr>
-    </w:p>
-    <w:p>
-      <w:pPr>
-        <w:numPr>
+          <w:ilvl w:val="0"/>
+          <w:numId w:val="0"/>
+        </w:numPr>
+        <w:rPr>
+          <w:rFonts w:hint="default"/>
+          <w:lang w:val="en-US"/>
+        </w:rPr>
+      </w:pPr>
+    </w:p>
+    <w:p>
+      <w:pPr>
+        <w:numPr>
+          <w:ilvl w:val="0"/>
           <w:numId w:val="0"/>
         </w:numPr>
         <w:rPr>
@@ -1158,6 +1194,7 @@
     <w:p>
       <w:pPr>
         <w:numPr>
+          <w:ilvl w:val="0"/>
           <w:numId w:val="0"/>
         </w:numPr>
         <w:rPr>
@@ -1176,6 +1213,7 @@
     <w:p>
       <w:pPr>
         <w:numPr>
+          <w:ilvl w:val="0"/>
           <w:numId w:val="0"/>
         </w:numPr>
         <w:rPr>
@@ -1194,6 +1232,7 @@
     <w:p>
       <w:pPr>
         <w:numPr>
+          <w:ilvl w:val="0"/>
           <w:numId w:val="0"/>
         </w:numPr>
         <w:rPr>
@@ -1212,6 +1251,7 @@
     <w:p>
       <w:pPr>
         <w:numPr>
+          <w:ilvl w:val="0"/>
           <w:numId w:val="0"/>
         </w:numPr>
         <w:rPr>
@@ -1230,28 +1270,31 @@
     <w:p>
       <w:pPr>
         <w:numPr>
-          <w:numId w:val="0"/>
-        </w:numPr>
-        <w:rPr>
-          <w:rFonts w:hint="default"/>
-          <w:lang w:val="en-US"/>
-        </w:rPr>
-      </w:pPr>
-    </w:p>
-    <w:p>
-      <w:pPr>
-        <w:numPr>
-          <w:numId w:val="0"/>
-        </w:numPr>
-        <w:rPr>
-          <w:rFonts w:hint="default"/>
-          <w:lang w:val="en-US"/>
-        </w:rPr>
-      </w:pPr>
-    </w:p>
-    <w:p>
-      <w:pPr>
-        <w:numPr>
+          <w:ilvl w:val="0"/>
+          <w:numId w:val="0"/>
+        </w:numPr>
+        <w:rPr>
+          <w:rFonts w:hint="default"/>
+          <w:lang w:val="en-US"/>
+        </w:rPr>
+      </w:pPr>
+    </w:p>
+    <w:p>
+      <w:pPr>
+        <w:numPr>
+          <w:ilvl w:val="0"/>
+          <w:numId w:val="0"/>
+        </w:numPr>
+        <w:rPr>
+          <w:rFonts w:hint="default"/>
+          <w:lang w:val="en-US"/>
+        </w:rPr>
+      </w:pPr>
+    </w:p>
+    <w:p>
+      <w:pPr>
+        <w:numPr>
+          <w:ilvl w:val="0"/>
           <w:numId w:val="0"/>
         </w:numPr>
         <w:rPr>
@@ -1270,6 +1313,7 @@
     <w:p>
       <w:pPr>
         <w:numPr>
+          <w:ilvl w:val="0"/>
           <w:numId w:val="0"/>
         </w:numPr>
         <w:rPr>
@@ -1288,6 +1332,7 @@
     <w:p>
       <w:pPr>
         <w:numPr>
+          <w:ilvl w:val="0"/>
           <w:numId w:val="0"/>
         </w:numPr>
         <w:rPr>
@@ -1306,17 +1351,19 @@
     <w:p>
       <w:pPr>
         <w:numPr>
-          <w:numId w:val="0"/>
-        </w:numPr>
-        <w:rPr>
-          <w:rFonts w:hint="default"/>
-          <w:lang w:val="en-US"/>
-        </w:rPr>
-      </w:pPr>
-    </w:p>
-    <w:p>
-      <w:pPr>
-        <w:numPr>
+          <w:ilvl w:val="0"/>
+          <w:numId w:val="0"/>
+        </w:numPr>
+        <w:rPr>
+          <w:rFonts w:hint="default"/>
+          <w:lang w:val="en-US"/>
+        </w:rPr>
+      </w:pPr>
+    </w:p>
+    <w:p>
+      <w:pPr>
+        <w:numPr>
+          <w:ilvl w:val="0"/>
           <w:numId w:val="0"/>
         </w:numPr>
         <w:rPr>
@@ -1335,6 +1382,7 @@
     <w:p>
       <w:pPr>
         <w:numPr>
+          <w:ilvl w:val="0"/>
           <w:numId w:val="0"/>
         </w:numPr>
         <w:rPr>
@@ -1353,6 +1401,7 @@
     <w:p>
       <w:pPr>
         <w:numPr>
+          <w:ilvl w:val="0"/>
           <w:numId w:val="0"/>
         </w:numPr>
         <w:rPr>
@@ -1371,6 +1420,7 @@
     <w:p>
       <w:pPr>
         <w:numPr>
+          <w:ilvl w:val="0"/>
           <w:numId w:val="0"/>
         </w:numPr>
         <w:rPr>
@@ -1389,6 +1439,7 @@
     <w:p>
       <w:pPr>
         <w:numPr>
+          <w:ilvl w:val="0"/>
           <w:numId w:val="0"/>
         </w:numPr>
         <w:rPr>
@@ -1407,6 +1458,7 @@
     <w:p>
       <w:pPr>
         <w:numPr>
+          <w:ilvl w:val="0"/>
           <w:numId w:val="0"/>
         </w:numPr>
         <w:rPr>
@@ -1425,28 +1477,31 @@
     <w:p>
       <w:pPr>
         <w:numPr>
-          <w:numId w:val="0"/>
-        </w:numPr>
-        <w:rPr>
-          <w:rFonts w:hint="default"/>
-          <w:lang w:val="en-US"/>
-        </w:rPr>
-      </w:pPr>
-    </w:p>
-    <w:p>
-      <w:pPr>
-        <w:numPr>
-          <w:numId w:val="0"/>
-        </w:numPr>
-        <w:rPr>
-          <w:rFonts w:hint="default"/>
-          <w:lang w:val="en-US"/>
-        </w:rPr>
-      </w:pPr>
-    </w:p>
-    <w:p>
-      <w:pPr>
-        <w:numPr>
+          <w:ilvl w:val="0"/>
+          <w:numId w:val="0"/>
+        </w:numPr>
+        <w:rPr>
+          <w:rFonts w:hint="default"/>
+          <w:lang w:val="en-US"/>
+        </w:rPr>
+      </w:pPr>
+    </w:p>
+    <w:p>
+      <w:pPr>
+        <w:numPr>
+          <w:ilvl w:val="0"/>
+          <w:numId w:val="0"/>
+        </w:numPr>
+        <w:rPr>
+          <w:rFonts w:hint="default"/>
+          <w:lang w:val="en-US"/>
+        </w:rPr>
+      </w:pPr>
+    </w:p>
+    <w:p>
+      <w:pPr>
+        <w:numPr>
+          <w:ilvl w:val="0"/>
           <w:numId w:val="0"/>
         </w:numPr>
         <w:rPr>
@@ -1465,17 +1520,19 @@
     <w:p>
       <w:pPr>
         <w:numPr>
-          <w:numId w:val="0"/>
-        </w:numPr>
-        <w:rPr>
-          <w:rFonts w:hint="default"/>
-          <w:lang w:val="en-US"/>
-        </w:rPr>
-      </w:pPr>
-    </w:p>
-    <w:p>
-      <w:pPr>
-        <w:numPr>
+          <w:ilvl w:val="0"/>
+          <w:numId w:val="0"/>
+        </w:numPr>
+        <w:rPr>
+          <w:rFonts w:hint="default"/>
+          <w:lang w:val="en-US"/>
+        </w:rPr>
+      </w:pPr>
+    </w:p>
+    <w:p>
+      <w:pPr>
+        <w:numPr>
+          <w:ilvl w:val="0"/>
           <w:numId w:val="0"/>
         </w:numPr>
         <w:rPr>
@@ -1494,6 +1551,7 @@
     <w:p>
       <w:pPr>
         <w:numPr>
+          <w:ilvl w:val="0"/>
           <w:numId w:val="0"/>
         </w:numPr>
         <w:rPr>
@@ -1512,17 +1570,19 @@
     <w:p>
       <w:pPr>
         <w:numPr>
-          <w:numId w:val="0"/>
-        </w:numPr>
-        <w:rPr>
-          <w:rFonts w:hint="default"/>
-          <w:lang w:val="en-US"/>
-        </w:rPr>
-      </w:pPr>
-    </w:p>
-    <w:p>
-      <w:pPr>
-        <w:numPr>
+          <w:ilvl w:val="0"/>
+          <w:numId w:val="0"/>
+        </w:numPr>
+        <w:rPr>
+          <w:rFonts w:hint="default"/>
+          <w:lang w:val="en-US"/>
+        </w:rPr>
+      </w:pPr>
+    </w:p>
+    <w:p>
+      <w:pPr>
+        <w:numPr>
+          <w:ilvl w:val="0"/>
           <w:numId w:val="0"/>
         </w:numPr>
         <w:rPr>
@@ -1541,6 +1601,7 @@
     <w:p>
       <w:pPr>
         <w:numPr>
+          <w:ilvl w:val="0"/>
           <w:numId w:val="0"/>
         </w:numPr>
         <w:rPr>
@@ -1559,17 +1620,19 @@
     <w:p>
       <w:pPr>
         <w:numPr>
-          <w:numId w:val="0"/>
-        </w:numPr>
-        <w:rPr>
-          <w:rFonts w:hint="default"/>
-          <w:lang w:val="en-US"/>
-        </w:rPr>
-      </w:pPr>
-    </w:p>
-    <w:p>
-      <w:pPr>
-        <w:numPr>
+          <w:ilvl w:val="0"/>
+          <w:numId w:val="0"/>
+        </w:numPr>
+        <w:rPr>
+          <w:rFonts w:hint="default"/>
+          <w:lang w:val="en-US"/>
+        </w:rPr>
+      </w:pPr>
+    </w:p>
+    <w:p>
+      <w:pPr>
+        <w:numPr>
+          <w:ilvl w:val="0"/>
           <w:numId w:val="0"/>
         </w:numPr>
         <w:rPr>
@@ -1588,17 +1651,19 @@
     <w:p>
       <w:pPr>
         <w:numPr>
-          <w:numId w:val="0"/>
-        </w:numPr>
-        <w:rPr>
-          <w:rFonts w:hint="default"/>
-          <w:lang w:val="en-US"/>
-        </w:rPr>
-      </w:pPr>
-    </w:p>
-    <w:p>
-      <w:pPr>
-        <w:numPr>
+          <w:ilvl w:val="0"/>
+          <w:numId w:val="0"/>
+        </w:numPr>
+        <w:rPr>
+          <w:rFonts w:hint="default"/>
+          <w:lang w:val="en-US"/>
+        </w:rPr>
+      </w:pPr>
+    </w:p>
+    <w:p>
+      <w:pPr>
+        <w:numPr>
+          <w:ilvl w:val="0"/>
           <w:numId w:val="0"/>
         </w:numPr>
         <w:rPr>
@@ -1617,6 +1682,7 @@
     <w:p>
       <w:pPr>
         <w:numPr>
+          <w:ilvl w:val="0"/>
           <w:numId w:val="0"/>
         </w:numPr>
         <w:rPr>
@@ -1635,17 +1701,19 @@
     <w:p>
       <w:pPr>
         <w:numPr>
-          <w:numId w:val="0"/>
-        </w:numPr>
-        <w:rPr>
-          <w:rFonts w:hint="default"/>
-          <w:lang w:val="en-US"/>
-        </w:rPr>
-      </w:pPr>
-    </w:p>
-    <w:p>
-      <w:pPr>
-        <w:numPr>
+          <w:ilvl w:val="0"/>
+          <w:numId w:val="0"/>
+        </w:numPr>
+        <w:rPr>
+          <w:rFonts w:hint="default"/>
+          <w:lang w:val="en-US"/>
+        </w:rPr>
+      </w:pPr>
+    </w:p>
+    <w:p>
+      <w:pPr>
+        <w:numPr>
+          <w:ilvl w:val="0"/>
           <w:numId w:val="0"/>
         </w:numPr>
         <w:rPr>
@@ -1664,6 +1732,7 @@
     <w:p>
       <w:pPr>
         <w:numPr>
+          <w:ilvl w:val="0"/>
           <w:numId w:val="0"/>
         </w:numPr>
         <w:rPr>
@@ -1682,6 +1751,7 @@
     <w:p>
       <w:pPr>
         <w:numPr>
+          <w:ilvl w:val="0"/>
           <w:numId w:val="0"/>
         </w:numPr>
         <w:rPr>
@@ -1700,17 +1770,19 @@
     <w:p>
       <w:pPr>
         <w:numPr>
-          <w:numId w:val="0"/>
-        </w:numPr>
-        <w:rPr>
-          <w:rFonts w:hint="default"/>
-          <w:lang w:val="en-US"/>
-        </w:rPr>
-      </w:pPr>
-    </w:p>
-    <w:p>
-      <w:pPr>
-        <w:numPr>
+          <w:ilvl w:val="0"/>
+          <w:numId w:val="0"/>
+        </w:numPr>
+        <w:rPr>
+          <w:rFonts w:hint="default"/>
+          <w:lang w:val="en-US"/>
+        </w:rPr>
+      </w:pPr>
+    </w:p>
+    <w:p>
+      <w:pPr>
+        <w:numPr>
+          <w:ilvl w:val="0"/>
           <w:numId w:val="0"/>
         </w:numPr>
         <w:rPr>
@@ -1729,6 +1801,7 @@
     <w:p>
       <w:pPr>
         <w:numPr>
+          <w:ilvl w:val="0"/>
           <w:numId w:val="0"/>
         </w:numPr>
         <w:rPr>
@@ -1747,6 +1820,7 @@
     <w:p>
       <w:pPr>
         <w:numPr>
+          <w:ilvl w:val="0"/>
           <w:numId w:val="0"/>
         </w:numPr>
         <w:rPr>
@@ -1765,6 +1839,7 @@
     <w:p>
       <w:pPr>
         <w:numPr>
+          <w:ilvl w:val="0"/>
           <w:numId w:val="0"/>
         </w:numPr>
         <w:rPr>
@@ -1783,6 +1858,7 @@
     <w:p>
       <w:pPr>
         <w:numPr>
+          <w:ilvl w:val="0"/>
           <w:numId w:val="0"/>
         </w:numPr>
         <w:rPr>
@@ -1801,17 +1877,19 @@
     <w:p>
       <w:pPr>
         <w:numPr>
-          <w:numId w:val="0"/>
-        </w:numPr>
-        <w:rPr>
-          <w:rFonts w:hint="default"/>
-          <w:lang w:val="en-US"/>
-        </w:rPr>
-      </w:pPr>
-    </w:p>
-    <w:p>
-      <w:pPr>
-        <w:numPr>
+          <w:ilvl w:val="0"/>
+          <w:numId w:val="0"/>
+        </w:numPr>
+        <w:rPr>
+          <w:rFonts w:hint="default"/>
+          <w:lang w:val="en-US"/>
+        </w:rPr>
+      </w:pPr>
+    </w:p>
+    <w:p>
+      <w:pPr>
+        <w:numPr>
+          <w:ilvl w:val="0"/>
           <w:numId w:val="0"/>
         </w:numPr>
         <w:rPr>
@@ -1830,28 +1908,31 @@
     <w:p>
       <w:pPr>
         <w:numPr>
-          <w:numId w:val="0"/>
-        </w:numPr>
-        <w:rPr>
-          <w:rFonts w:hint="default"/>
-          <w:lang w:val="en-US"/>
-        </w:rPr>
-      </w:pPr>
-    </w:p>
-    <w:p>
-      <w:pPr>
-        <w:numPr>
-          <w:numId w:val="0"/>
-        </w:numPr>
-        <w:rPr>
-          <w:rFonts w:hint="default"/>
-          <w:lang w:val="en-US"/>
-        </w:rPr>
-      </w:pPr>
-    </w:p>
-    <w:p>
-      <w:pPr>
-        <w:numPr>
+          <w:ilvl w:val="0"/>
+          <w:numId w:val="0"/>
+        </w:numPr>
+        <w:rPr>
+          <w:rFonts w:hint="default"/>
+          <w:lang w:val="en-US"/>
+        </w:rPr>
+      </w:pPr>
+    </w:p>
+    <w:p>
+      <w:pPr>
+        <w:numPr>
+          <w:ilvl w:val="0"/>
+          <w:numId w:val="0"/>
+        </w:numPr>
+        <w:rPr>
+          <w:rFonts w:hint="default"/>
+          <w:lang w:val="en-US"/>
+        </w:rPr>
+      </w:pPr>
+    </w:p>
+    <w:p>
+      <w:pPr>
+        <w:numPr>
+          <w:ilvl w:val="0"/>
           <w:numId w:val="0"/>
         </w:numPr>
         <w:rPr>
@@ -1870,6 +1951,7 @@
     <w:p>
       <w:pPr>
         <w:numPr>
+          <w:ilvl w:val="0"/>
           <w:numId w:val="0"/>
         </w:numPr>
         <w:rPr>
@@ -1888,6 +1970,7 @@
     <w:p>
       <w:pPr>
         <w:numPr>
+          <w:ilvl w:val="0"/>
           <w:numId w:val="0"/>
         </w:numPr>
         <w:rPr>
@@ -1906,6 +1989,7 @@
     <w:p>
       <w:pPr>
         <w:numPr>
+          <w:ilvl w:val="0"/>
           <w:numId w:val="0"/>
         </w:numPr>
         <w:rPr>
@@ -1924,6 +2008,7 @@
     <w:p>
       <w:pPr>
         <w:numPr>
+          <w:ilvl w:val="0"/>
           <w:numId w:val="0"/>
         </w:numPr>
         <w:rPr>
@@ -1942,17 +2027,19 @@
     <w:p>
       <w:pPr>
         <w:numPr>
-          <w:numId w:val="0"/>
-        </w:numPr>
-        <w:rPr>
-          <w:rFonts w:hint="default"/>
-          <w:lang w:val="en-US"/>
-        </w:rPr>
-      </w:pPr>
-    </w:p>
-    <w:p>
-      <w:pPr>
-        <w:numPr>
+          <w:ilvl w:val="0"/>
+          <w:numId w:val="0"/>
+        </w:numPr>
+        <w:rPr>
+          <w:rFonts w:hint="default"/>
+          <w:lang w:val="en-US"/>
+        </w:rPr>
+      </w:pPr>
+    </w:p>
+    <w:p>
+      <w:pPr>
+        <w:numPr>
+          <w:ilvl w:val="0"/>
           <w:numId w:val="0"/>
         </w:numPr>
         <w:rPr>
@@ -1971,6 +2058,7 @@
     <w:p>
       <w:pPr>
         <w:numPr>
+          <w:ilvl w:val="0"/>
           <w:numId w:val="0"/>
         </w:numPr>
         <w:rPr>
@@ -1989,6 +2077,7 @@
     <w:p>
       <w:pPr>
         <w:numPr>
+          <w:ilvl w:val="0"/>
           <w:numId w:val="0"/>
         </w:numPr>
         <w:rPr>
@@ -2007,6 +2096,7 @@
     <w:p>
       <w:pPr>
         <w:numPr>
+          <w:ilvl w:val="0"/>
           <w:numId w:val="0"/>
         </w:numPr>
         <w:rPr>
@@ -2025,6 +2115,7 @@
     <w:p>
       <w:pPr>
         <w:numPr>
+          <w:ilvl w:val="0"/>
           <w:numId w:val="0"/>
         </w:numPr>
         <w:rPr>
@@ -2043,22 +2134,25 @@
     <w:p>
       <w:pPr>
         <w:numPr>
-          <w:numId w:val="0"/>
-        </w:numPr>
-        <w:rPr>
-          <w:rFonts w:hint="default"/>
-          <w:lang w:val="en-US"/>
-        </w:rPr>
-      </w:pPr>
-    </w:p>
-    <w:p>
-      <w:pPr>
-        <w:numPr>
-          <w:numId w:val="0"/>
-        </w:numPr>
-        <w:rPr>
-          <w:rFonts w:hint="default"/>
-          <w:lang w:val="en-US"/>
+          <w:ilvl w:val="0"/>
+          <w:numId w:val="0"/>
+        </w:numPr>
+        <w:rPr>
+          <w:rFonts w:hint="default"/>
+          <w:lang w:val="en-US"/>
+        </w:rPr>
+      </w:pPr>
+    </w:p>
+    <w:p>
+      <w:pPr>
+        <w:numPr>
+          <w:ilvl w:val="0"/>
+          <w:numId w:val="0"/>
+        </w:numPr>
+        <w:rPr>
+          <w:rFonts w:ascii="SimSun" w:hAnsi="SimSun" w:eastAsia="SimSun" w:cs="SimSun"/>
+          <w:sz w:val="24"/>
+          <w:szCs w:val="24"/>
         </w:rPr>
       </w:pPr>
       <w:r>
@@ -2070,8 +2164,6 @@
         </w:rPr>
         <w:t>s</w:t>
       </w:r>
-      <w:bookmarkStart w:id="0" w:name="_GoBack"/>
-      <w:bookmarkEnd w:id="0"/>
       <w:r>
         <w:rPr>
           <w:rFonts w:ascii="SimSun" w:hAnsi="SimSun" w:eastAsia="SimSun" w:cs="SimSun"/>
@@ -2119,6 +2211,280 @@
             </a:graphic>
           </wp:inline>
         </w:drawing>
+      </w:r>
+    </w:p>
+    <w:p>
+      <w:pPr>
+        <w:numPr>
+          <w:ilvl w:val="0"/>
+          <w:numId w:val="0"/>
+        </w:numPr>
+        <w:rPr>
+          <w:rFonts w:ascii="SimSun" w:hAnsi="SimSun" w:eastAsia="SimSun" w:cs="SimSun"/>
+          <w:sz w:val="24"/>
+          <w:szCs w:val="24"/>
+        </w:rPr>
+      </w:pPr>
+    </w:p>
+    <w:p>
+      <w:pPr>
+        <w:numPr>
+          <w:ilvl w:val="0"/>
+          <w:numId w:val="0"/>
+        </w:numPr>
+        <w:rPr>
+          <w:rFonts w:hint="default" w:ascii="SimSun" w:hAnsi="SimSun" w:eastAsia="SimSun" w:cs="SimSun"/>
+          <w:sz w:val="24"/>
+          <w:szCs w:val="24"/>
+          <w:lang w:val="en-US"/>
+        </w:rPr>
+      </w:pPr>
+      <w:r>
+        <w:rPr>
+          <w:rFonts w:hint="default" w:ascii="SimSun" w:hAnsi="SimSun" w:eastAsia="SimSun" w:cs="SimSun"/>
+          <w:sz w:val="24"/>
+          <w:szCs w:val="24"/>
+          <w:lang w:val="en-US"/>
+        </w:rPr>
+        <w:t>For accessing folders we do the follow thing</w:t>
+      </w:r>
+    </w:p>
+    <w:p>
+      <w:pPr>
+        <w:numPr>
+          <w:ilvl w:val="0"/>
+          <w:numId w:val="0"/>
+        </w:numPr>
+        <w:rPr>
+          <w:rFonts w:hint="default" w:ascii="SimSun" w:hAnsi="SimSun" w:eastAsia="SimSun" w:cs="SimSun"/>
+          <w:sz w:val="24"/>
+          <w:szCs w:val="24"/>
+          <w:lang w:val="en-US"/>
+        </w:rPr>
+      </w:pPr>
+      <w:r>
+        <w:rPr>
+          <w:rFonts w:hint="default" w:ascii="SimSun" w:hAnsi="SimSun" w:eastAsia="SimSun" w:cs="SimSun"/>
+          <w:sz w:val="24"/>
+          <w:szCs w:val="24"/>
+          <w:lang w:val="en-US"/>
+        </w:rPr>
+        <w:t xml:space="preserve">When we are given a path to a folder such as </w:t>
+      </w:r>
+    </w:p>
+    <w:p>
+      <w:pPr>
+        <w:numPr>
+          <w:ilvl w:val="0"/>
+          <w:numId w:val="0"/>
+        </w:numPr>
+        <w:rPr>
+          <w:rFonts w:hint="default" w:ascii="SimSun" w:hAnsi="SimSun" w:eastAsia="SimSun" w:cs="SimSun"/>
+          <w:sz w:val="24"/>
+          <w:szCs w:val="24"/>
+          <w:lang w:val="en-US"/>
+        </w:rPr>
+      </w:pPr>
+      <w:r>
+        <w:rPr>
+          <w:rFonts w:hint="default" w:ascii="SimSun" w:hAnsi="SimSun" w:eastAsia="SimSun" w:cs="SimSun"/>
+          <w:sz w:val="24"/>
+          <w:szCs w:val="24"/>
+          <w:lang w:val="en-US"/>
+        </w:rPr>
+        <w:t>http:/folder/2347</w:t>
+      </w:r>
+      <w:bookmarkStart w:id="0" w:name="_GoBack"/>
+      <w:bookmarkEnd w:id="0"/>
+    </w:p>
+    <w:p>
+      <w:pPr>
+        <w:numPr>
+          <w:ilvl w:val="0"/>
+          <w:numId w:val="0"/>
+        </w:numPr>
+        <w:rPr>
+          <w:rFonts w:hint="default" w:ascii="SimSun" w:hAnsi="SimSun" w:eastAsia="SimSun" w:cs="SimSun"/>
+          <w:sz w:val="24"/>
+          <w:szCs w:val="24"/>
+          <w:lang w:val="en-US"/>
+        </w:rPr>
+      </w:pPr>
+      <w:r>
+        <w:rPr>
+          <w:rFonts w:hint="default" w:ascii="SimSun" w:hAnsi="SimSun" w:eastAsia="SimSun" w:cs="SimSun"/>
+          <w:sz w:val="24"/>
+          <w:szCs w:val="24"/>
+          <w:lang w:val="en-US"/>
+        </w:rPr>
+        <w:t>Where numbers are the folderID</w:t>
+      </w:r>
+    </w:p>
+    <w:p>
+      <w:pPr>
+        <w:numPr>
+          <w:ilvl w:val="0"/>
+          <w:numId w:val="0"/>
+        </w:numPr>
+        <w:rPr>
+          <w:rFonts w:hint="default" w:ascii="SimSun" w:hAnsi="SimSun" w:eastAsia="SimSun" w:cs="SimSun"/>
+          <w:sz w:val="24"/>
+          <w:szCs w:val="24"/>
+          <w:lang w:val="en-US"/>
+        </w:rPr>
+      </w:pPr>
+      <w:r>
+        <w:rPr>
+          <w:rFonts w:hint="default" w:ascii="SimSun" w:hAnsi="SimSun" w:eastAsia="SimSun" w:cs="SimSun"/>
+          <w:sz w:val="24"/>
+          <w:szCs w:val="24"/>
+          <w:lang w:val="en-US"/>
+        </w:rPr>
+        <w:t>We will check the final folderID only</w:t>
+      </w:r>
+    </w:p>
+    <w:p>
+      <w:pPr>
+        <w:numPr>
+          <w:ilvl w:val="0"/>
+          <w:numId w:val="0"/>
+        </w:numPr>
+        <w:rPr>
+          <w:rFonts w:hint="default" w:ascii="SimSun" w:hAnsi="SimSun" w:eastAsia="SimSun" w:cs="SimSun"/>
+          <w:sz w:val="24"/>
+          <w:szCs w:val="24"/>
+          <w:lang w:val="en-US"/>
+        </w:rPr>
+      </w:pPr>
+      <w:r>
+        <w:rPr>
+          <w:rFonts w:hint="default" w:ascii="SimSun" w:hAnsi="SimSun" w:eastAsia="SimSun" w:cs="SimSun"/>
+          <w:sz w:val="24"/>
+          <w:szCs w:val="24"/>
+          <w:lang w:val="en-US"/>
+        </w:rPr>
+        <w:t>If it is public then we will allow anyone to access it</w:t>
+      </w:r>
+    </w:p>
+    <w:p>
+      <w:pPr>
+        <w:numPr>
+          <w:ilvl w:val="0"/>
+          <w:numId w:val="0"/>
+        </w:numPr>
+        <w:rPr>
+          <w:rFonts w:hint="default" w:ascii="SimSun" w:hAnsi="SimSun" w:eastAsia="SimSun" w:cs="SimSun"/>
+          <w:sz w:val="24"/>
+          <w:szCs w:val="24"/>
+          <w:lang w:val="en-US"/>
+        </w:rPr>
+      </w:pPr>
+      <w:r>
+        <w:rPr>
+          <w:rFonts w:hint="default" w:ascii="SimSun" w:hAnsi="SimSun" w:eastAsia="SimSun" w:cs="SimSun"/>
+          <w:sz w:val="24"/>
+          <w:szCs w:val="24"/>
+          <w:lang w:val="en-US"/>
+        </w:rPr>
+        <w:t>If it is not public we will check for the user who is trying to access by extracting the userID from the JWT token’s subject.</w:t>
+      </w:r>
+    </w:p>
+    <w:p>
+      <w:pPr>
+        <w:numPr>
+          <w:ilvl w:val="0"/>
+          <w:numId w:val="0"/>
+        </w:numPr>
+        <w:rPr>
+          <w:rFonts w:ascii="SimSun" w:hAnsi="SimSun" w:eastAsia="SimSun" w:cs="SimSun"/>
+          <w:sz w:val="24"/>
+          <w:szCs w:val="24"/>
+        </w:rPr>
+      </w:pPr>
+    </w:p>
+    <w:p>
+      <w:pPr>
+        <w:numPr>
+          <w:ilvl w:val="0"/>
+          <w:numId w:val="0"/>
+        </w:numPr>
+        <w:rPr>
+          <w:rFonts w:ascii="SimSun" w:hAnsi="SimSun" w:eastAsia="SimSun" w:cs="SimSun"/>
+          <w:sz w:val="24"/>
+          <w:szCs w:val="24"/>
+        </w:rPr>
+      </w:pPr>
+    </w:p>
+    <w:p>
+      <w:pPr>
+        <w:numPr>
+          <w:ilvl w:val="0"/>
+          <w:numId w:val="0"/>
+        </w:numPr>
+        <w:rPr>
+          <w:rFonts w:ascii="SimSun" w:hAnsi="SimSun" w:eastAsia="SimSun" w:cs="SimSun"/>
+          <w:sz w:val="24"/>
+          <w:szCs w:val="24"/>
+        </w:rPr>
+      </w:pPr>
+    </w:p>
+    <w:p>
+      <w:pPr>
+        <w:numPr>
+          <w:ilvl w:val="0"/>
+          <w:numId w:val="0"/>
+        </w:numPr>
+        <w:rPr>
+          <w:rFonts w:ascii="SimSun" w:hAnsi="SimSun" w:eastAsia="SimSun" w:cs="SimSun"/>
+          <w:sz w:val="24"/>
+          <w:szCs w:val="24"/>
+        </w:rPr>
+      </w:pPr>
+    </w:p>
+    <w:p>
+      <w:pPr>
+        <w:numPr>
+          <w:ilvl w:val="0"/>
+          <w:numId w:val="0"/>
+        </w:numPr>
+        <w:rPr>
+          <w:rFonts w:ascii="SimSun" w:hAnsi="SimSun" w:eastAsia="SimSun" w:cs="SimSun"/>
+          <w:sz w:val="24"/>
+          <w:szCs w:val="24"/>
+        </w:rPr>
+      </w:pPr>
+    </w:p>
+    <w:p>
+      <w:pPr>
+        <w:numPr>
+          <w:ilvl w:val="0"/>
+          <w:numId w:val="0"/>
+        </w:numPr>
+        <w:rPr>
+          <w:rFonts w:hint="default" w:ascii="SimSun" w:hAnsi="SimSun" w:eastAsia="SimSun" w:cs="SimSun"/>
+          <w:sz w:val="24"/>
+          <w:szCs w:val="24"/>
+          <w:lang w:val="en-US"/>
+        </w:rPr>
+      </w:pPr>
+      <w:r>
+        <w:rPr>
+          <w:rFonts w:hint="default" w:ascii="SimSun" w:hAnsi="SimSun" w:eastAsia="SimSun" w:cs="SimSun"/>
+          <w:sz w:val="24"/>
+          <w:szCs w:val="24"/>
+          <w:lang w:val="en-US"/>
+        </w:rPr>
+        <w:tab/>
+        <w:t/>
+      </w:r>
+      <w:r>
+        <w:rPr>
+          <w:rFonts w:hint="default" w:ascii="SimSun" w:hAnsi="SimSun" w:eastAsia="SimSun" w:cs="SimSun"/>
+          <w:sz w:val="24"/>
+          <w:szCs w:val="24"/>
+          <w:lang w:val="en-US"/>
+        </w:rPr>
+        <w:tab/>
       </w:r>
     </w:p>
     <w:sectPr>

</xml_diff>

<commit_message>
Updated self note . docs
</commit_message>
<xml_diff>
--- a/self note.docx
+++ b/self note.docx
@@ -2164,7 +2164,6 @@
         </w:rPr>
         <w:t>s</w:t>
       </w:r>
-      <w:bookmarkStart w:id="0" w:name="_GoBack"/>
       <w:r>
         <w:rPr>
           <w:rFonts w:ascii="SimSun" w:hAnsi="SimSun" w:eastAsia="SimSun" w:cs="SimSun"/>
@@ -2213,288 +2212,1262 @@
           </wp:inline>
         </w:drawing>
       </w:r>
+    </w:p>
+    <w:p>
+      <w:pPr>
+        <w:numPr>
+          <w:ilvl w:val="0"/>
+          <w:numId w:val="0"/>
+        </w:numPr>
+        <w:rPr>
+          <w:rFonts w:ascii="SimSun" w:hAnsi="SimSun" w:eastAsia="SimSun" w:cs="SimSun"/>
+          <w:sz w:val="24"/>
+          <w:szCs w:val="24"/>
+        </w:rPr>
+      </w:pPr>
+    </w:p>
+    <w:p>
+      <w:pPr>
+        <w:numPr>
+          <w:ilvl w:val="0"/>
+          <w:numId w:val="0"/>
+        </w:numPr>
+        <w:rPr>
+          <w:rFonts w:hint="default" w:ascii="SimSun" w:hAnsi="SimSun" w:eastAsia="SimSun" w:cs="SimSun"/>
+          <w:sz w:val="24"/>
+          <w:szCs w:val="24"/>
+          <w:lang w:val="en-US"/>
+        </w:rPr>
+      </w:pPr>
+      <w:r>
+        <w:rPr>
+          <w:rFonts w:hint="default" w:ascii="SimSun" w:hAnsi="SimSun" w:eastAsia="SimSun" w:cs="SimSun"/>
+          <w:sz w:val="24"/>
+          <w:szCs w:val="24"/>
+          <w:lang w:val="en-US"/>
+        </w:rPr>
+        <w:t>For accessing folders we do the follow thing</w:t>
+      </w:r>
+    </w:p>
+    <w:p>
+      <w:pPr>
+        <w:numPr>
+          <w:ilvl w:val="0"/>
+          <w:numId w:val="0"/>
+        </w:numPr>
+        <w:rPr>
+          <w:rFonts w:hint="default" w:ascii="SimSun" w:hAnsi="SimSun" w:eastAsia="SimSun" w:cs="SimSun"/>
+          <w:sz w:val="24"/>
+          <w:szCs w:val="24"/>
+          <w:lang w:val="en-US"/>
+        </w:rPr>
+      </w:pPr>
+      <w:r>
+        <w:rPr>
+          <w:rFonts w:hint="default" w:ascii="SimSun" w:hAnsi="SimSun" w:eastAsia="SimSun" w:cs="SimSun"/>
+          <w:sz w:val="24"/>
+          <w:szCs w:val="24"/>
+          <w:lang w:val="en-US"/>
+        </w:rPr>
+        <w:t xml:space="preserve">When we are given a path to a folder such as </w:t>
+      </w:r>
+    </w:p>
+    <w:p>
+      <w:pPr>
+        <w:numPr>
+          <w:ilvl w:val="0"/>
+          <w:numId w:val="0"/>
+        </w:numPr>
+        <w:rPr>
+          <w:rFonts w:hint="default" w:ascii="SimSun" w:hAnsi="SimSun" w:eastAsia="SimSun" w:cs="SimSun"/>
+          <w:sz w:val="24"/>
+          <w:szCs w:val="24"/>
+          <w:lang w:val="en-US"/>
+        </w:rPr>
+      </w:pPr>
+      <w:r>
+        <w:rPr>
+          <w:rFonts w:hint="default" w:ascii="SimSun" w:hAnsi="SimSun" w:eastAsia="SimSun" w:cs="SimSun"/>
+          <w:sz w:val="24"/>
+          <w:szCs w:val="24"/>
+          <w:lang w:val="en-US"/>
+        </w:rPr>
+        <w:t>http:/folder/2347</w:t>
+      </w:r>
+      <w:r>
+        <w:rPr>
+          <w:rFonts w:hint="default" w:ascii="SimSun" w:hAnsi="SimSun" w:eastAsia="SimSun" w:cs="SimSun"/>
+          <w:sz w:val="24"/>
+          <w:szCs w:val="24"/>
+          <w:lang w:val="en-US"/>
+        </w:rPr>
+        <w:tab/>
+      </w:r>
+    </w:p>
+    <w:p>
+      <w:pPr>
+        <w:numPr>
+          <w:ilvl w:val="0"/>
+          <w:numId w:val="0"/>
+        </w:numPr>
+        <w:rPr>
+          <w:rFonts w:hint="default" w:ascii="SimSun" w:hAnsi="SimSun" w:eastAsia="SimSun" w:cs="SimSun"/>
+          <w:sz w:val="24"/>
+          <w:szCs w:val="24"/>
+          <w:lang w:val="en-US"/>
+        </w:rPr>
+      </w:pPr>
+      <w:r>
+        <w:rPr>
+          <w:rFonts w:hint="default" w:ascii="SimSun" w:hAnsi="SimSun" w:eastAsia="SimSun" w:cs="SimSun"/>
+          <w:sz w:val="24"/>
+          <w:szCs w:val="24"/>
+          <w:lang w:val="en-US"/>
+        </w:rPr>
+        <w:t>Where numbers are the folderID</w:t>
+      </w:r>
+    </w:p>
+    <w:p>
+      <w:pPr>
+        <w:numPr>
+          <w:ilvl w:val="0"/>
+          <w:numId w:val="0"/>
+        </w:numPr>
+        <w:rPr>
+          <w:rFonts w:hint="default" w:ascii="SimSun" w:hAnsi="SimSun" w:eastAsia="SimSun" w:cs="SimSun"/>
+          <w:sz w:val="24"/>
+          <w:szCs w:val="24"/>
+          <w:lang w:val="en-US"/>
+        </w:rPr>
+      </w:pPr>
+      <w:r>
+        <w:rPr>
+          <w:rFonts w:hint="default" w:ascii="SimSun" w:hAnsi="SimSun" w:eastAsia="SimSun" w:cs="SimSun"/>
+          <w:sz w:val="24"/>
+          <w:szCs w:val="24"/>
+          <w:lang w:val="en-US"/>
+        </w:rPr>
+        <w:t>We will check the final folderID only</w:t>
+      </w:r>
+    </w:p>
+    <w:p>
+      <w:pPr>
+        <w:numPr>
+          <w:ilvl w:val="0"/>
+          <w:numId w:val="0"/>
+        </w:numPr>
+        <w:rPr>
+          <w:rFonts w:hint="default" w:ascii="SimSun" w:hAnsi="SimSun" w:eastAsia="SimSun" w:cs="SimSun"/>
+          <w:sz w:val="24"/>
+          <w:szCs w:val="24"/>
+          <w:lang w:val="en-US"/>
+        </w:rPr>
+      </w:pPr>
+      <w:r>
+        <w:rPr>
+          <w:rFonts w:hint="default" w:ascii="SimSun" w:hAnsi="SimSun" w:eastAsia="SimSun" w:cs="SimSun"/>
+          <w:sz w:val="24"/>
+          <w:szCs w:val="24"/>
+          <w:lang w:val="en-US"/>
+        </w:rPr>
+        <w:t>If it is public then we will allow anyone to access it</w:t>
+      </w:r>
+    </w:p>
+    <w:p>
+      <w:pPr>
+        <w:numPr>
+          <w:ilvl w:val="0"/>
+          <w:numId w:val="0"/>
+        </w:numPr>
+        <w:rPr>
+          <w:rFonts w:hint="default" w:ascii="SimSun" w:hAnsi="SimSun" w:eastAsia="SimSun" w:cs="SimSun"/>
+          <w:sz w:val="24"/>
+          <w:szCs w:val="24"/>
+          <w:lang w:val="en-US"/>
+        </w:rPr>
+      </w:pPr>
+      <w:r>
+        <w:rPr>
+          <w:rFonts w:hint="default" w:ascii="SimSun" w:hAnsi="SimSun" w:eastAsia="SimSun" w:cs="SimSun"/>
+          <w:sz w:val="24"/>
+          <w:szCs w:val="24"/>
+          <w:lang w:val="en-US"/>
+        </w:rPr>
+        <w:t>If it is not public we will check for the user who is trying to access by extracting the userID from the JWT token’s subject.</w:t>
+      </w:r>
+    </w:p>
+    <w:p>
+      <w:pPr>
+        <w:numPr>
+          <w:ilvl w:val="0"/>
+          <w:numId w:val="0"/>
+        </w:numPr>
+        <w:rPr>
+          <w:rFonts w:ascii="SimSun" w:hAnsi="SimSun" w:eastAsia="SimSun" w:cs="SimSun"/>
+          <w:sz w:val="24"/>
+          <w:szCs w:val="24"/>
+        </w:rPr>
+      </w:pPr>
+    </w:p>
+    <w:p>
+      <w:pPr>
+        <w:numPr>
+          <w:ilvl w:val="0"/>
+          <w:numId w:val="0"/>
+        </w:numPr>
+        <w:rPr>
+          <w:rFonts w:ascii="SimSun" w:hAnsi="SimSun" w:eastAsia="SimSun" w:cs="SimSun"/>
+          <w:sz w:val="24"/>
+          <w:szCs w:val="24"/>
+        </w:rPr>
+      </w:pPr>
+    </w:p>
+    <w:p>
+      <w:pPr>
+        <w:numPr>
+          <w:ilvl w:val="0"/>
+          <w:numId w:val="0"/>
+        </w:numPr>
+        <w:rPr>
+          <w:rFonts w:ascii="SimSun" w:hAnsi="SimSun" w:eastAsia="SimSun" w:cs="SimSun"/>
+          <w:sz w:val="24"/>
+          <w:szCs w:val="24"/>
+        </w:rPr>
+      </w:pPr>
+    </w:p>
+    <w:p>
+      <w:pPr>
+        <w:numPr>
+          <w:ilvl w:val="0"/>
+          <w:numId w:val="0"/>
+        </w:numPr>
+        <w:rPr>
+          <w:rFonts w:ascii="SimSun" w:hAnsi="SimSun" w:eastAsia="SimSun" w:cs="SimSun"/>
+          <w:sz w:val="24"/>
+          <w:szCs w:val="24"/>
+        </w:rPr>
+      </w:pPr>
+    </w:p>
+    <w:p>
+      <w:pPr>
+        <w:numPr>
+          <w:ilvl w:val="0"/>
+          <w:numId w:val="0"/>
+        </w:numPr>
+        <w:rPr>
+          <w:rFonts w:hint="default" w:ascii="SimSun" w:hAnsi="SimSun" w:eastAsia="SimSun" w:cs="SimSun"/>
+          <w:sz w:val="24"/>
+          <w:szCs w:val="24"/>
+          <w:lang w:val="en-US"/>
+        </w:rPr>
+      </w:pPr>
+      <w:r>
+        <w:rPr>
+          <w:rFonts w:hint="default" w:ascii="SimSun" w:hAnsi="SimSun" w:eastAsia="SimSun" w:cs="SimSun"/>
+          <w:sz w:val="24"/>
+          <w:szCs w:val="24"/>
+          <w:lang w:val="en-US"/>
+        </w:rPr>
+        <w:t>Database actions rough</w:t>
+      </w:r>
+    </w:p>
+    <w:p>
+      <w:pPr>
+        <w:numPr>
+          <w:ilvl w:val="0"/>
+          <w:numId w:val="0"/>
+        </w:numPr>
+        <w:rPr>
+          <w:rFonts w:hint="default" w:ascii="SimSun" w:hAnsi="SimSun" w:eastAsia="SimSun" w:cs="SimSun"/>
+          <w:sz w:val="24"/>
+          <w:szCs w:val="24"/>
+          <w:lang w:val="en-US"/>
+        </w:rPr>
+      </w:pPr>
+    </w:p>
+    <w:p>
+      <w:pPr>
+        <w:numPr>
+          <w:ilvl w:val="0"/>
+          <w:numId w:val="0"/>
+        </w:numPr>
+        <w:rPr>
+          <w:rFonts w:hint="default" w:ascii="SimSun" w:hAnsi="SimSun" w:eastAsia="SimSun" w:cs="SimSun"/>
+          <w:sz w:val="24"/>
+          <w:szCs w:val="24"/>
+          <w:lang w:val="en-US"/>
+        </w:rPr>
+      </w:pPr>
+      <w:r>
+        <w:rPr>
+          <w:rFonts w:hint="default" w:ascii="SimSun" w:hAnsi="SimSun" w:eastAsia="SimSun" w:cs="SimSun"/>
+          <w:b/>
+          <w:bCs/>
+          <w:sz w:val="24"/>
+          <w:szCs w:val="24"/>
+          <w:lang w:val="en-US"/>
+        </w:rPr>
+        <w:t xml:space="preserve">Directories </w:t>
+      </w:r>
+    </w:p>
+    <w:p>
+      <w:pPr>
+        <w:numPr>
+          <w:ilvl w:val="0"/>
+          <w:numId w:val="0"/>
+        </w:numPr>
+        <w:rPr>
+          <w:rFonts w:hint="default" w:ascii="SimSun" w:hAnsi="SimSun" w:eastAsia="SimSun" w:cs="SimSun"/>
+          <w:sz w:val="24"/>
+          <w:szCs w:val="24"/>
+          <w:lang w:val="en-US"/>
+        </w:rPr>
+      </w:pPr>
+    </w:p>
+    <w:p>
+      <w:pPr>
+        <w:numPr>
+          <w:ilvl w:val="0"/>
+          <w:numId w:val="0"/>
+        </w:numPr>
+        <w:rPr>
+          <w:rFonts w:hint="default" w:ascii="SimSun" w:hAnsi="SimSun" w:eastAsia="SimSun" w:cs="SimSun"/>
+          <w:sz w:val="24"/>
+          <w:szCs w:val="24"/>
+          <w:lang w:val="en-US"/>
+        </w:rPr>
+      </w:pPr>
+      <w:r>
+        <w:rPr>
+          <w:rFonts w:hint="default" w:ascii="SimSun" w:hAnsi="SimSun" w:eastAsia="SimSun" w:cs="SimSun"/>
+          <w:sz w:val="24"/>
+          <w:szCs w:val="24"/>
+          <w:lang w:val="en-US"/>
+        </w:rPr>
+        <w:t xml:space="preserve">Create Directory : </w:t>
+      </w:r>
+    </w:p>
+    <w:p>
+      <w:pPr>
+        <w:numPr>
+          <w:ilvl w:val="0"/>
+          <w:numId w:val="4"/>
+        </w:numPr>
+        <w:ind w:left="420" w:leftChars="0"/>
+        <w:rPr>
+          <w:rFonts w:hint="default" w:ascii="SimSun" w:hAnsi="SimSun" w:eastAsia="SimSun" w:cs="SimSun"/>
+          <w:sz w:val="24"/>
+          <w:szCs w:val="24"/>
+          <w:lang w:val="en-US"/>
+        </w:rPr>
+      </w:pPr>
+      <w:r>
+        <w:rPr>
+          <w:rFonts w:hint="default" w:ascii="SimSun" w:hAnsi="SimSun" w:eastAsia="SimSun" w:cs="SimSun"/>
+          <w:sz w:val="24"/>
+          <w:szCs w:val="24"/>
+          <w:lang w:val="en-US"/>
+        </w:rPr>
+        <w:t>Create directory for user in Dir Collection</w:t>
+      </w:r>
+    </w:p>
+    <w:p>
+      <w:pPr>
+        <w:numPr>
+          <w:ilvl w:val="0"/>
+          <w:numId w:val="4"/>
+        </w:numPr>
+        <w:ind w:left="420" w:leftChars="0"/>
+        <w:rPr>
+          <w:rFonts w:hint="default" w:ascii="SimSun" w:hAnsi="SimSun" w:eastAsia="SimSun" w:cs="SimSun"/>
+          <w:sz w:val="24"/>
+          <w:szCs w:val="24"/>
+          <w:lang w:val="en-US"/>
+        </w:rPr>
+      </w:pPr>
+      <w:r>
+        <w:rPr>
+          <w:rFonts w:hint="default" w:ascii="SimSun" w:hAnsi="SimSun" w:eastAsia="SimSun" w:cs="SimSun"/>
+          <w:sz w:val="24"/>
+          <w:szCs w:val="24"/>
+          <w:lang w:val="en-US"/>
+        </w:rPr>
+        <w:t>If it’s root Directory then add a new record to Connector user2dir Collection</w:t>
+      </w:r>
+    </w:p>
+    <w:p>
+      <w:pPr>
+        <w:numPr>
+          <w:ilvl w:val="0"/>
+          <w:numId w:val="4"/>
+        </w:numPr>
+        <w:ind w:left="420" w:leftChars="0"/>
+        <w:rPr>
+          <w:rFonts w:hint="default" w:ascii="SimSun" w:hAnsi="SimSun" w:eastAsia="SimSun" w:cs="SimSun"/>
+          <w:sz w:val="24"/>
+          <w:szCs w:val="24"/>
+          <w:lang w:val="en-US"/>
+        </w:rPr>
+      </w:pPr>
+      <w:r>
+        <w:rPr>
+          <w:rFonts w:hint="default" w:ascii="SimSun" w:hAnsi="SimSun" w:eastAsia="SimSun" w:cs="SimSun"/>
+          <w:sz w:val="24"/>
+          <w:szCs w:val="24"/>
+          <w:lang w:val="en-US"/>
+        </w:rPr>
+        <w:t>If it’s sub dir get parent dir record and update it’s children list</w:t>
+      </w:r>
+    </w:p>
+    <w:p>
+      <w:pPr>
+        <w:numPr>
+          <w:numId w:val="0"/>
+        </w:numPr>
+        <w:rPr>
+          <w:rFonts w:hint="default" w:ascii="SimSun" w:hAnsi="SimSun" w:eastAsia="SimSun" w:cs="SimSun"/>
+          <w:sz w:val="24"/>
+          <w:szCs w:val="24"/>
+          <w:lang w:val="en-US"/>
+        </w:rPr>
+      </w:pPr>
+      <w:r>
+        <w:rPr>
+          <w:rFonts w:hint="default" w:ascii="SimSun" w:hAnsi="SimSun" w:eastAsia="SimSun" w:cs="SimSun"/>
+          <w:sz w:val="24"/>
+          <w:szCs w:val="24"/>
+          <w:lang w:val="en-US"/>
+        </w:rPr>
+        <w:t>Delete Directory :</w:t>
+      </w:r>
+    </w:p>
+    <w:p>
+      <w:pPr>
+        <w:numPr>
+          <w:ilvl w:val="0"/>
+          <w:numId w:val="5"/>
+        </w:numPr>
+        <w:ind w:left="420" w:leftChars="0"/>
+        <w:rPr>
+          <w:rFonts w:hint="default" w:ascii="SimSun" w:hAnsi="SimSun" w:eastAsia="SimSun" w:cs="SimSun"/>
+          <w:sz w:val="24"/>
+          <w:szCs w:val="24"/>
+          <w:lang w:val="en-US"/>
+        </w:rPr>
+      </w:pPr>
+      <w:r>
+        <w:rPr>
+          <w:rFonts w:hint="default" w:ascii="SimSun" w:hAnsi="SimSun" w:eastAsia="SimSun" w:cs="SimSun"/>
+          <w:sz w:val="24"/>
+          <w:szCs w:val="24"/>
+          <w:lang w:val="en-US"/>
+        </w:rPr>
+        <w:t xml:space="preserve"> Get the directory using the ID</w:t>
+      </w:r>
+    </w:p>
+    <w:p>
+      <w:pPr>
+        <w:numPr>
+          <w:ilvl w:val="0"/>
+          <w:numId w:val="5"/>
+        </w:numPr>
+        <w:ind w:left="420" w:leftChars="0"/>
+        <w:rPr>
+          <w:rFonts w:hint="default" w:ascii="SimSun" w:hAnsi="SimSun" w:eastAsia="SimSun" w:cs="SimSun"/>
+          <w:sz w:val="24"/>
+          <w:szCs w:val="24"/>
+          <w:lang w:val="en-US"/>
+        </w:rPr>
+      </w:pPr>
+      <w:r>
+        <w:rPr>
+          <w:rFonts w:hint="default" w:ascii="SimSun" w:hAnsi="SimSun" w:eastAsia="SimSun" w:cs="SimSun"/>
+          <w:sz w:val="24"/>
+          <w:szCs w:val="24"/>
+          <w:lang w:val="en-US"/>
+        </w:rPr>
+        <w:t xml:space="preserve"> Check if it’s parent dir or sub dir</w:t>
+      </w:r>
+    </w:p>
+    <w:p>
+      <w:pPr>
+        <w:numPr>
+          <w:ilvl w:val="0"/>
+          <w:numId w:val="5"/>
+        </w:numPr>
+        <w:ind w:left="420" w:leftChars="0"/>
+        <w:rPr>
+          <w:rFonts w:hint="default" w:ascii="SimSun" w:hAnsi="SimSun" w:eastAsia="SimSun" w:cs="SimSun"/>
+          <w:sz w:val="24"/>
+          <w:szCs w:val="24"/>
+          <w:lang w:val="en-US"/>
+        </w:rPr>
+      </w:pPr>
+      <w:r>
+        <w:rPr>
+          <w:rFonts w:hint="default" w:ascii="SimSun" w:hAnsi="SimSun" w:eastAsia="SimSun" w:cs="SimSun"/>
+          <w:sz w:val="24"/>
+          <w:szCs w:val="24"/>
+          <w:lang w:val="en-US"/>
+        </w:rPr>
+        <w:t>If its parent dir then delete it’s record from Connector user2dir Collection</w:t>
+      </w:r>
+    </w:p>
+    <w:p>
+      <w:pPr>
+        <w:numPr>
+          <w:ilvl w:val="0"/>
+          <w:numId w:val="5"/>
+        </w:numPr>
+        <w:ind w:left="420" w:leftChars="0"/>
+        <w:rPr>
+          <w:rFonts w:hint="default" w:ascii="SimSun" w:hAnsi="SimSun" w:eastAsia="SimSun" w:cs="SimSun"/>
+          <w:sz w:val="24"/>
+          <w:szCs w:val="24"/>
+          <w:lang w:val="en-US"/>
+        </w:rPr>
+      </w:pPr>
+      <w:r>
+        <w:rPr>
+          <w:rFonts w:hint="default" w:ascii="SimSun" w:hAnsi="SimSun" w:eastAsia="SimSun" w:cs="SimSun"/>
+          <w:sz w:val="24"/>
+          <w:szCs w:val="24"/>
+          <w:lang w:val="en-US"/>
+        </w:rPr>
+        <w:t>If it’s sub dir then remove it’s ID from parent dir</w:t>
+      </w:r>
+    </w:p>
+    <w:p>
+      <w:pPr>
+        <w:numPr>
+          <w:ilvl w:val="0"/>
+          <w:numId w:val="5"/>
+        </w:numPr>
+        <w:ind w:left="420" w:leftChars="0"/>
+        <w:rPr>
+          <w:rFonts w:hint="default" w:ascii="SimSun" w:hAnsi="SimSun" w:eastAsia="SimSun" w:cs="SimSun"/>
+          <w:sz w:val="24"/>
+          <w:szCs w:val="24"/>
+          <w:lang w:val="en-US"/>
+        </w:rPr>
+      </w:pPr>
+      <w:r>
+        <w:rPr>
+          <w:rFonts w:hint="default" w:ascii="SimSun" w:hAnsi="SimSun" w:eastAsia="SimSun" w:cs="SimSun"/>
+          <w:sz w:val="24"/>
+          <w:szCs w:val="24"/>
+          <w:lang w:val="en-US"/>
+        </w:rPr>
+        <w:t>If it has children AND is sub dir then edit the parent of each child to the parentID of the dir we are deleing</w:t>
+      </w:r>
+    </w:p>
+    <w:p>
+      <w:pPr>
+        <w:numPr>
+          <w:ilvl w:val="0"/>
+          <w:numId w:val="5"/>
+        </w:numPr>
+        <w:ind w:left="420" w:leftChars="0"/>
+        <w:rPr>
+          <w:rFonts w:hint="default" w:ascii="SimSun" w:hAnsi="SimSun" w:eastAsia="SimSun" w:cs="SimSun"/>
+          <w:sz w:val="24"/>
+          <w:szCs w:val="24"/>
+          <w:lang w:val="en-US"/>
+        </w:rPr>
+      </w:pPr>
+      <w:r>
+        <w:rPr>
+          <w:rFonts w:hint="default" w:ascii="SimSun" w:hAnsi="SimSun" w:eastAsia="SimSun" w:cs="SimSun"/>
+          <w:sz w:val="24"/>
+          <w:szCs w:val="24"/>
+          <w:lang w:val="en-US"/>
+        </w:rPr>
+        <w:t>If it has bookmarks AND is sub dir then set the folderID of those bookmark to that of parents</w:t>
+      </w:r>
+    </w:p>
+    <w:p>
+      <w:pPr>
+        <w:numPr>
+          <w:ilvl w:val="0"/>
+          <w:numId w:val="5"/>
+        </w:numPr>
+        <w:ind w:left="420" w:leftChars="0"/>
+        <w:rPr>
+          <w:rFonts w:hint="default" w:ascii="SimSun" w:hAnsi="SimSun" w:eastAsia="SimSun" w:cs="SimSun"/>
+          <w:sz w:val="24"/>
+          <w:szCs w:val="24"/>
+          <w:lang w:val="en-US"/>
+        </w:rPr>
+      </w:pPr>
+      <w:r>
+        <w:rPr>
+          <w:rFonts w:hint="default" w:ascii="SimSun" w:hAnsi="SimSun" w:eastAsia="SimSun" w:cs="SimSun"/>
+          <w:sz w:val="24"/>
+          <w:szCs w:val="24"/>
+          <w:lang w:val="en-US"/>
+        </w:rPr>
+        <w:t>If it has bookmark AND is parent then delete those bookmarks</w:t>
+      </w:r>
+    </w:p>
+    <w:p>
+      <w:pPr>
+        <w:numPr>
+          <w:numId w:val="0"/>
+        </w:numPr>
+        <w:rPr>
+          <w:rFonts w:hint="default" w:ascii="SimSun" w:hAnsi="SimSun" w:eastAsia="SimSun" w:cs="SimSun"/>
+          <w:sz w:val="24"/>
+          <w:szCs w:val="24"/>
+          <w:lang w:val="en-US"/>
+        </w:rPr>
+      </w:pPr>
+    </w:p>
+    <w:p>
+      <w:pPr>
+        <w:numPr>
+          <w:numId w:val="0"/>
+        </w:numPr>
+        <w:rPr>
+          <w:rFonts w:hint="default" w:ascii="SimSun" w:hAnsi="SimSun" w:eastAsia="SimSun" w:cs="SimSun"/>
+          <w:sz w:val="24"/>
+          <w:szCs w:val="24"/>
+          <w:lang w:val="en-US"/>
+        </w:rPr>
+      </w:pPr>
+    </w:p>
+    <w:p>
+      <w:pPr>
+        <w:numPr>
+          <w:numId w:val="0"/>
+        </w:numPr>
+        <w:rPr>
+          <w:rFonts w:hint="default" w:ascii="SimSun" w:hAnsi="SimSun" w:eastAsia="SimSun" w:cs="SimSun"/>
+          <w:sz w:val="24"/>
+          <w:szCs w:val="24"/>
+          <w:lang w:val="en-US"/>
+        </w:rPr>
+      </w:pPr>
+    </w:p>
+    <w:p>
+      <w:pPr>
+        <w:numPr>
+          <w:numId w:val="0"/>
+        </w:numPr>
+        <w:rPr>
+          <w:rFonts w:hint="default" w:ascii="SimSun" w:hAnsi="SimSun" w:eastAsia="SimSun" w:cs="SimSun"/>
+          <w:sz w:val="24"/>
+          <w:szCs w:val="24"/>
+          <w:lang w:val="en-US"/>
+        </w:rPr>
+      </w:pPr>
+    </w:p>
+    <w:p>
+      <w:pPr>
+        <w:numPr>
+          <w:numId w:val="0"/>
+        </w:numPr>
+        <w:rPr>
+          <w:rFonts w:hint="default" w:ascii="SimSun" w:hAnsi="SimSun" w:eastAsia="SimSun" w:cs="SimSun"/>
+          <w:b/>
+          <w:bCs/>
+          <w:sz w:val="24"/>
+          <w:szCs w:val="24"/>
+          <w:lang w:val="en-US"/>
+        </w:rPr>
+      </w:pPr>
+      <w:r>
+        <w:rPr>
+          <w:rFonts w:hint="default" w:ascii="SimSun" w:hAnsi="SimSun" w:eastAsia="SimSun" w:cs="SimSun"/>
+          <w:b/>
+          <w:bCs/>
+          <w:sz w:val="24"/>
+          <w:szCs w:val="24"/>
+          <w:lang w:val="en-US"/>
+        </w:rPr>
+        <w:t>Templates</w:t>
+      </w:r>
+    </w:p>
+    <w:p>
+      <w:pPr>
+        <w:numPr>
+          <w:numId w:val="0"/>
+        </w:numPr>
+        <w:rPr>
+          <w:rFonts w:hint="default" w:ascii="SimSun" w:hAnsi="SimSun" w:eastAsia="SimSun" w:cs="SimSun"/>
+          <w:b/>
+          <w:bCs/>
+          <w:sz w:val="24"/>
+          <w:szCs w:val="24"/>
+          <w:lang w:val="en-US"/>
+        </w:rPr>
+      </w:pPr>
+    </w:p>
+    <w:p>
+      <w:pPr>
+        <w:numPr>
+          <w:numId w:val="0"/>
+        </w:numPr>
+        <w:rPr>
+          <w:rFonts w:hint="default" w:ascii="SimSun" w:hAnsi="SimSun" w:eastAsia="SimSun" w:cs="SimSun"/>
+          <w:b w:val="0"/>
+          <w:bCs w:val="0"/>
+          <w:sz w:val="24"/>
+          <w:szCs w:val="24"/>
+          <w:lang w:val="en-US"/>
+        </w:rPr>
+      </w:pPr>
+      <w:r>
+        <w:rPr>
+          <w:rFonts w:hint="default" w:ascii="SimSun" w:hAnsi="SimSun" w:eastAsia="SimSun" w:cs="SimSun"/>
+          <w:b w:val="0"/>
+          <w:bCs w:val="0"/>
+          <w:sz w:val="24"/>
+          <w:szCs w:val="24"/>
+          <w:lang w:val="en-US"/>
+        </w:rPr>
+        <w:t>Create Template :</w:t>
+      </w:r>
+    </w:p>
+    <w:p>
+      <w:pPr>
+        <w:numPr>
+          <w:ilvl w:val="0"/>
+          <w:numId w:val="6"/>
+        </w:numPr>
+        <w:ind w:left="420" w:leftChars="0"/>
+        <w:rPr>
+          <w:rFonts w:hint="default" w:ascii="SimSun" w:hAnsi="SimSun" w:eastAsia="SimSun" w:cs="SimSun"/>
+          <w:b w:val="0"/>
+          <w:bCs w:val="0"/>
+          <w:sz w:val="24"/>
+          <w:szCs w:val="24"/>
+          <w:lang w:val="en-US"/>
+        </w:rPr>
+      </w:pPr>
+      <w:r>
+        <w:rPr>
+          <w:rFonts w:hint="default" w:ascii="SimSun" w:hAnsi="SimSun" w:eastAsia="SimSun" w:cs="SimSun"/>
+          <w:b w:val="0"/>
+          <w:bCs w:val="0"/>
+          <w:sz w:val="24"/>
+          <w:szCs w:val="24"/>
+          <w:lang w:val="en-US"/>
+        </w:rPr>
+        <w:t>Create record in Template collection</w:t>
+      </w:r>
+    </w:p>
+    <w:p>
+      <w:pPr>
+        <w:numPr>
+          <w:ilvl w:val="0"/>
+          <w:numId w:val="6"/>
+        </w:numPr>
+        <w:ind w:left="420" w:leftChars="0"/>
+        <w:rPr>
+          <w:rFonts w:hint="default" w:ascii="SimSun" w:hAnsi="SimSun" w:eastAsia="SimSun" w:cs="SimSun"/>
+          <w:b w:val="0"/>
+          <w:bCs w:val="0"/>
+          <w:sz w:val="24"/>
+          <w:szCs w:val="24"/>
+          <w:lang w:val="en-US"/>
+        </w:rPr>
+      </w:pPr>
+      <w:r>
+        <w:rPr>
+          <w:rFonts w:hint="default" w:ascii="SimSun" w:hAnsi="SimSun" w:eastAsia="SimSun" w:cs="SimSun"/>
+          <w:b w:val="0"/>
+          <w:bCs w:val="0"/>
+          <w:sz w:val="24"/>
+          <w:szCs w:val="24"/>
+          <w:lang w:val="en-US"/>
+        </w:rPr>
+        <w:t>Update record in Connector user2template Collection with the newly created templateID</w:t>
+      </w:r>
+    </w:p>
+    <w:p>
+      <w:pPr>
+        <w:numPr>
+          <w:numId w:val="0"/>
+        </w:numPr>
+        <w:rPr>
+          <w:rFonts w:hint="default" w:ascii="SimSun" w:hAnsi="SimSun" w:eastAsia="SimSun" w:cs="SimSun"/>
+          <w:b w:val="0"/>
+          <w:bCs w:val="0"/>
+          <w:sz w:val="24"/>
+          <w:szCs w:val="24"/>
+          <w:lang w:val="en-US"/>
+        </w:rPr>
+      </w:pPr>
+      <w:r>
+        <w:rPr>
+          <w:rFonts w:hint="default" w:ascii="SimSun" w:hAnsi="SimSun" w:eastAsia="SimSun" w:cs="SimSun"/>
+          <w:b w:val="0"/>
+          <w:bCs w:val="0"/>
+          <w:sz w:val="24"/>
+          <w:szCs w:val="24"/>
+          <w:lang w:val="en-US"/>
+        </w:rPr>
+        <w:t>Delete Template :</w:t>
+      </w:r>
+    </w:p>
+    <w:p>
+      <w:pPr>
+        <w:numPr>
+          <w:ilvl w:val="0"/>
+          <w:numId w:val="7"/>
+        </w:numPr>
+        <w:ind w:left="420" w:leftChars="0"/>
+        <w:rPr>
+          <w:rFonts w:hint="default" w:ascii="SimSun" w:hAnsi="SimSun" w:eastAsia="SimSun" w:cs="SimSun"/>
+          <w:b w:val="0"/>
+          <w:bCs w:val="0"/>
+          <w:sz w:val="24"/>
+          <w:szCs w:val="24"/>
+          <w:lang w:val="en-US"/>
+        </w:rPr>
+      </w:pPr>
+      <w:r>
+        <w:rPr>
+          <w:rFonts w:hint="default" w:ascii="SimSun" w:hAnsi="SimSun" w:eastAsia="SimSun" w:cs="SimSun"/>
+          <w:b w:val="0"/>
+          <w:bCs w:val="0"/>
+          <w:sz w:val="24"/>
+          <w:szCs w:val="24"/>
+          <w:lang w:val="en-US"/>
+        </w:rPr>
+        <w:t>Use the ID to get the bookmarks we have created using the template in Connector template2Bookmark</w:t>
+      </w:r>
+    </w:p>
+    <w:p>
+      <w:pPr>
+        <w:numPr>
+          <w:ilvl w:val="0"/>
+          <w:numId w:val="7"/>
+        </w:numPr>
+        <w:ind w:left="420" w:leftChars="0"/>
+        <w:rPr>
+          <w:rFonts w:hint="default" w:ascii="SimSun" w:hAnsi="SimSun" w:eastAsia="SimSun" w:cs="SimSun"/>
+          <w:b w:val="0"/>
+          <w:bCs w:val="0"/>
+          <w:sz w:val="24"/>
+          <w:szCs w:val="24"/>
+          <w:lang w:val="en-US"/>
+        </w:rPr>
+      </w:pPr>
+      <w:r>
+        <w:rPr>
+          <w:rFonts w:hint="default" w:ascii="SimSun" w:hAnsi="SimSun" w:eastAsia="SimSun" w:cs="SimSun"/>
+          <w:b w:val="0"/>
+          <w:bCs w:val="0"/>
+          <w:sz w:val="24"/>
+          <w:szCs w:val="24"/>
+          <w:lang w:val="en-US"/>
+        </w:rPr>
+        <w:t>Delete each bookmark</w:t>
+      </w:r>
+    </w:p>
+    <w:p>
+      <w:pPr>
+        <w:numPr>
+          <w:ilvl w:val="0"/>
+          <w:numId w:val="7"/>
+        </w:numPr>
+        <w:ind w:left="420" w:leftChars="0"/>
+        <w:rPr>
+          <w:rFonts w:hint="default" w:ascii="SimSun" w:hAnsi="SimSun" w:eastAsia="SimSun" w:cs="SimSun"/>
+          <w:b w:val="0"/>
+          <w:bCs w:val="0"/>
+          <w:sz w:val="24"/>
+          <w:szCs w:val="24"/>
+          <w:lang w:val="en-US"/>
+        </w:rPr>
+      </w:pPr>
+      <w:r>
+        <w:rPr>
+          <w:rFonts w:hint="default" w:ascii="SimSun" w:hAnsi="SimSun" w:eastAsia="SimSun" w:cs="SimSun"/>
+          <w:b w:val="0"/>
+          <w:bCs w:val="0"/>
+          <w:sz w:val="24"/>
+          <w:szCs w:val="24"/>
+          <w:lang w:val="en-US"/>
+        </w:rPr>
+        <w:t>Once done delete the template from connector user2template</w:t>
+      </w:r>
+    </w:p>
+    <w:p>
+      <w:pPr>
+        <w:numPr>
+          <w:ilvl w:val="0"/>
+          <w:numId w:val="7"/>
+        </w:numPr>
+        <w:ind w:left="420" w:leftChars="0"/>
+        <w:rPr>
+          <w:rFonts w:hint="default" w:ascii="SimSun" w:hAnsi="SimSun" w:eastAsia="SimSun" w:cs="SimSun"/>
+          <w:b w:val="0"/>
+          <w:bCs w:val="0"/>
+          <w:sz w:val="24"/>
+          <w:szCs w:val="24"/>
+          <w:lang w:val="en-US"/>
+        </w:rPr>
+      </w:pPr>
+      <w:r>
+        <w:rPr>
+          <w:rFonts w:hint="default" w:ascii="SimSun" w:hAnsi="SimSun" w:eastAsia="SimSun" w:cs="SimSun"/>
+          <w:b w:val="0"/>
+          <w:bCs w:val="0"/>
+          <w:sz w:val="24"/>
+          <w:szCs w:val="24"/>
+          <w:lang w:val="en-US"/>
+        </w:rPr>
+        <w:t>Then delete the template from Template collection</w:t>
+      </w:r>
+    </w:p>
+    <w:p>
+      <w:pPr>
+        <w:numPr>
+          <w:numId w:val="0"/>
+        </w:numPr>
+        <w:rPr>
+          <w:rFonts w:hint="default" w:ascii="SimSun" w:hAnsi="SimSun" w:eastAsia="SimSun" w:cs="SimSun"/>
+          <w:b w:val="0"/>
+          <w:bCs w:val="0"/>
+          <w:sz w:val="24"/>
+          <w:szCs w:val="24"/>
+          <w:lang w:val="en-US"/>
+        </w:rPr>
+      </w:pPr>
+    </w:p>
+    <w:p>
+      <w:pPr>
+        <w:numPr>
+          <w:numId w:val="0"/>
+        </w:numPr>
+        <w:rPr>
+          <w:rFonts w:hint="default" w:ascii="SimSun" w:hAnsi="SimSun" w:eastAsia="SimSun" w:cs="SimSun"/>
+          <w:b/>
+          <w:bCs/>
+          <w:sz w:val="24"/>
+          <w:szCs w:val="24"/>
+          <w:lang w:val="en-US"/>
+        </w:rPr>
+      </w:pPr>
+      <w:r>
+        <w:rPr>
+          <w:rFonts w:hint="default" w:ascii="SimSun" w:hAnsi="SimSun" w:eastAsia="SimSun" w:cs="SimSun"/>
+          <w:b/>
+          <w:bCs/>
+          <w:sz w:val="24"/>
+          <w:szCs w:val="24"/>
+          <w:lang w:val="en-US"/>
+        </w:rPr>
+        <w:t>Bookmarks:</w:t>
+      </w:r>
+    </w:p>
+    <w:p>
+      <w:pPr>
+        <w:numPr>
+          <w:numId w:val="0"/>
+        </w:numPr>
+        <w:rPr>
+          <w:rFonts w:hint="default" w:ascii="SimSun" w:hAnsi="SimSun" w:eastAsia="SimSun" w:cs="SimSun"/>
+          <w:b w:val="0"/>
+          <w:bCs w:val="0"/>
+          <w:sz w:val="24"/>
+          <w:szCs w:val="24"/>
+          <w:lang w:val="en-US"/>
+        </w:rPr>
+      </w:pPr>
+      <w:r>
+        <w:rPr>
+          <w:rFonts w:hint="default" w:ascii="SimSun" w:hAnsi="SimSun" w:eastAsia="SimSun" w:cs="SimSun"/>
+          <w:b w:val="0"/>
+          <w:bCs w:val="0"/>
+          <w:sz w:val="24"/>
+          <w:szCs w:val="24"/>
+          <w:lang w:val="en-US"/>
+        </w:rPr>
+        <w:t>Create Bookmark</w:t>
+      </w:r>
+    </w:p>
+    <w:p>
+      <w:pPr>
+        <w:numPr>
+          <w:ilvl w:val="0"/>
+          <w:numId w:val="8"/>
+        </w:numPr>
+        <w:ind w:left="420" w:leftChars="0"/>
+        <w:rPr>
+          <w:rFonts w:hint="default" w:ascii="SimSun" w:hAnsi="SimSun" w:eastAsia="SimSun" w:cs="SimSun"/>
+          <w:b w:val="0"/>
+          <w:bCs w:val="0"/>
+          <w:sz w:val="24"/>
+          <w:szCs w:val="24"/>
+          <w:lang w:val="en-US"/>
+        </w:rPr>
+      </w:pPr>
+      <w:r>
+        <w:rPr>
+          <w:rFonts w:hint="default" w:ascii="SimSun" w:hAnsi="SimSun" w:eastAsia="SimSun" w:cs="SimSun"/>
+          <w:b w:val="0"/>
+          <w:bCs w:val="0"/>
+          <w:sz w:val="24"/>
+          <w:szCs w:val="24"/>
+          <w:lang w:val="en-US"/>
+        </w:rPr>
+        <w:t>Make sure it has valid dirID, templateID and data</w:t>
+      </w:r>
+    </w:p>
+    <w:p>
+      <w:pPr>
+        <w:numPr>
+          <w:ilvl w:val="0"/>
+          <w:numId w:val="8"/>
+        </w:numPr>
+        <w:ind w:left="420" w:leftChars="0"/>
+        <w:rPr>
+          <w:rFonts w:hint="default" w:ascii="SimSun" w:hAnsi="SimSun" w:eastAsia="SimSun" w:cs="SimSun"/>
+          <w:b w:val="0"/>
+          <w:bCs w:val="0"/>
+          <w:sz w:val="24"/>
+          <w:szCs w:val="24"/>
+          <w:lang w:val="en-US"/>
+        </w:rPr>
+      </w:pPr>
+      <w:r>
+        <w:rPr>
+          <w:rFonts w:hint="default" w:ascii="SimSun" w:hAnsi="SimSun" w:eastAsia="SimSun" w:cs="SimSun"/>
+          <w:b w:val="0"/>
+          <w:bCs w:val="0"/>
+          <w:sz w:val="24"/>
+          <w:szCs w:val="24"/>
+          <w:lang w:val="en-US"/>
+        </w:rPr>
+        <w:t>Add the record in bookmarks collection</w:t>
+      </w:r>
+    </w:p>
+    <w:p>
+      <w:pPr>
+        <w:numPr>
+          <w:ilvl w:val="0"/>
+          <w:numId w:val="8"/>
+        </w:numPr>
+        <w:ind w:left="420" w:leftChars="0"/>
+        <w:rPr>
+          <w:rFonts w:hint="default" w:ascii="SimSun" w:hAnsi="SimSun" w:eastAsia="SimSun" w:cs="SimSun"/>
+          <w:b w:val="0"/>
+          <w:bCs w:val="0"/>
+          <w:sz w:val="24"/>
+          <w:szCs w:val="24"/>
+          <w:lang w:val="en-US"/>
+        </w:rPr>
+      </w:pPr>
+      <w:r>
+        <w:rPr>
+          <w:rFonts w:hint="default" w:ascii="SimSun" w:hAnsi="SimSun" w:eastAsia="SimSun" w:cs="SimSun"/>
+          <w:b w:val="0"/>
+          <w:bCs w:val="0"/>
+          <w:sz w:val="24"/>
+          <w:szCs w:val="24"/>
+          <w:lang w:val="en-US"/>
+        </w:rPr>
+        <w:t>Add the bookmark ID to connector template2Bookmark</w:t>
+      </w:r>
+    </w:p>
+    <w:p>
+      <w:pPr>
+        <w:numPr>
+          <w:ilvl w:val="0"/>
+          <w:numId w:val="8"/>
+        </w:numPr>
+        <w:ind w:left="420" w:leftChars="0"/>
+        <w:rPr>
+          <w:rFonts w:hint="default" w:ascii="SimSun" w:hAnsi="SimSun" w:eastAsia="SimSun" w:cs="SimSun"/>
+          <w:b w:val="0"/>
+          <w:bCs w:val="0"/>
+          <w:sz w:val="24"/>
+          <w:szCs w:val="24"/>
+          <w:lang w:val="en-US"/>
+        </w:rPr>
+      </w:pPr>
+      <w:r>
+        <w:rPr>
+          <w:rFonts w:hint="default" w:ascii="SimSun" w:hAnsi="SimSun" w:eastAsia="SimSun" w:cs="SimSun"/>
+          <w:b w:val="0"/>
+          <w:bCs w:val="0"/>
+          <w:sz w:val="24"/>
+          <w:szCs w:val="24"/>
+          <w:lang w:val="en-US"/>
+        </w:rPr>
+        <w:t>Add the bookmark ID to dirID bookmarks list</w:t>
+      </w:r>
+    </w:p>
+    <w:p>
+      <w:pPr>
+        <w:numPr>
+          <w:numId w:val="0"/>
+        </w:numPr>
+        <w:rPr>
+          <w:rFonts w:hint="default" w:ascii="SimSun" w:hAnsi="SimSun" w:eastAsia="SimSun" w:cs="SimSun"/>
+          <w:b w:val="0"/>
+          <w:bCs w:val="0"/>
+          <w:sz w:val="24"/>
+          <w:szCs w:val="24"/>
+          <w:lang w:val="en-US"/>
+        </w:rPr>
+      </w:pPr>
+    </w:p>
+    <w:p>
+      <w:pPr>
+        <w:numPr>
+          <w:numId w:val="0"/>
+        </w:numPr>
+        <w:rPr>
+          <w:rFonts w:hint="default" w:ascii="SimSun" w:hAnsi="SimSun" w:eastAsia="SimSun" w:cs="SimSun"/>
+          <w:b w:val="0"/>
+          <w:bCs w:val="0"/>
+          <w:sz w:val="24"/>
+          <w:szCs w:val="24"/>
+          <w:lang w:val="en-US"/>
+        </w:rPr>
+      </w:pPr>
+      <w:r>
+        <w:rPr>
+          <w:rFonts w:hint="default" w:ascii="SimSun" w:hAnsi="SimSun" w:eastAsia="SimSun" w:cs="SimSun"/>
+          <w:b w:val="0"/>
+          <w:bCs w:val="0"/>
+          <w:sz w:val="24"/>
+          <w:szCs w:val="24"/>
+          <w:lang w:val="en-US"/>
+        </w:rPr>
+        <w:t>Delete Bookmark</w:t>
+      </w:r>
+    </w:p>
+    <w:p>
+      <w:pPr>
+        <w:numPr>
+          <w:ilvl w:val="0"/>
+          <w:numId w:val="9"/>
+        </w:numPr>
+        <w:ind w:left="420" w:leftChars="0"/>
+        <w:rPr>
+          <w:rFonts w:hint="default" w:ascii="SimSun" w:hAnsi="SimSun" w:eastAsia="SimSun" w:cs="SimSun"/>
+          <w:b w:val="0"/>
+          <w:bCs w:val="0"/>
+          <w:sz w:val="24"/>
+          <w:szCs w:val="24"/>
+          <w:lang w:val="en-US"/>
+        </w:rPr>
+      </w:pPr>
+      <w:r>
+        <w:rPr>
+          <w:rFonts w:hint="default" w:ascii="SimSun" w:hAnsi="SimSun" w:eastAsia="SimSun" w:cs="SimSun"/>
+          <w:b w:val="0"/>
+          <w:bCs w:val="0"/>
+          <w:sz w:val="24"/>
+          <w:szCs w:val="24"/>
+          <w:lang w:val="en-US"/>
+        </w:rPr>
+        <w:t>Get the bookmark</w:t>
+      </w:r>
+    </w:p>
+    <w:p>
+      <w:pPr>
+        <w:numPr>
+          <w:ilvl w:val="0"/>
+          <w:numId w:val="9"/>
+        </w:numPr>
+        <w:ind w:left="420" w:leftChars="0"/>
+        <w:rPr>
+          <w:rFonts w:hint="default" w:ascii="SimSun" w:hAnsi="SimSun" w:eastAsia="SimSun" w:cs="SimSun"/>
+          <w:b w:val="0"/>
+          <w:bCs w:val="0"/>
+          <w:sz w:val="24"/>
+          <w:szCs w:val="24"/>
+          <w:lang w:val="en-US"/>
+        </w:rPr>
+      </w:pPr>
+      <w:r>
+        <w:rPr>
+          <w:rFonts w:hint="default" w:ascii="SimSun" w:hAnsi="SimSun" w:eastAsia="SimSun" w:cs="SimSun"/>
+          <w:b w:val="0"/>
+          <w:bCs w:val="0"/>
+          <w:sz w:val="24"/>
+          <w:szCs w:val="24"/>
+          <w:lang w:val="en-US"/>
+        </w:rPr>
+        <w:t>Delete the bookmarkID from connector template2Bookmark by getting template ID from it</w:t>
+      </w:r>
+    </w:p>
+    <w:p>
+      <w:pPr>
+        <w:numPr>
+          <w:ilvl w:val="0"/>
+          <w:numId w:val="9"/>
+        </w:numPr>
+        <w:ind w:left="420" w:leftChars="0"/>
+        <w:rPr>
+          <w:rFonts w:hint="default" w:ascii="SimSun" w:hAnsi="SimSun" w:eastAsia="SimSun" w:cs="SimSun"/>
+          <w:b w:val="0"/>
+          <w:bCs w:val="0"/>
+          <w:sz w:val="24"/>
+          <w:szCs w:val="24"/>
+          <w:lang w:val="en-US"/>
+        </w:rPr>
+      </w:pPr>
+      <w:r>
+        <w:rPr>
+          <w:rFonts w:hint="default" w:ascii="SimSun" w:hAnsi="SimSun" w:eastAsia="SimSun" w:cs="SimSun"/>
+          <w:b w:val="0"/>
+          <w:bCs w:val="0"/>
+          <w:sz w:val="24"/>
+          <w:szCs w:val="24"/>
+          <w:lang w:val="en-US"/>
+        </w:rPr>
+        <w:t>Delete the bookmarkID from dirID bookmarks list</w:t>
+      </w:r>
+    </w:p>
+    <w:p>
+      <w:pPr>
+        <w:numPr>
+          <w:ilvl w:val="0"/>
+          <w:numId w:val="9"/>
+        </w:numPr>
+        <w:ind w:left="420" w:leftChars="0"/>
+        <w:rPr>
+          <w:rFonts w:hint="default" w:ascii="SimSun" w:hAnsi="SimSun" w:eastAsia="SimSun" w:cs="SimSun"/>
+          <w:b w:val="0"/>
+          <w:bCs w:val="0"/>
+          <w:sz w:val="24"/>
+          <w:szCs w:val="24"/>
+          <w:lang w:val="en-US"/>
+        </w:rPr>
+      </w:pPr>
+      <w:r>
+        <w:rPr>
+          <w:rFonts w:hint="default" w:ascii="SimSun" w:hAnsi="SimSun" w:eastAsia="SimSun" w:cs="SimSun"/>
+          <w:b w:val="0"/>
+          <w:bCs w:val="0"/>
+          <w:sz w:val="24"/>
+          <w:szCs w:val="24"/>
+          <w:lang w:val="en-US"/>
+        </w:rPr>
+        <w:t>Delete the bookmark from bookmark table</w:t>
+      </w:r>
+      <w:bookmarkStart w:id="0" w:name="_GoBack"/>
       <w:bookmarkEnd w:id="0"/>
     </w:p>
     <w:p>
       <w:pPr>
         <w:numPr>
-          <w:ilvl w:val="0"/>
-          <w:numId w:val="0"/>
-        </w:numPr>
-        <w:rPr>
-          <w:rFonts w:ascii="SimSun" w:hAnsi="SimSun" w:eastAsia="SimSun" w:cs="SimSun"/>
-          <w:sz w:val="24"/>
-          <w:szCs w:val="24"/>
-        </w:rPr>
-      </w:pPr>
-    </w:p>
-    <w:p>
-      <w:pPr>
-        <w:numPr>
-          <w:ilvl w:val="0"/>
-          <w:numId w:val="0"/>
-        </w:numPr>
-        <w:rPr>
-          <w:rFonts w:hint="default" w:ascii="SimSun" w:hAnsi="SimSun" w:eastAsia="SimSun" w:cs="SimSun"/>
-          <w:sz w:val="24"/>
-          <w:szCs w:val="24"/>
-          <w:lang w:val="en-US"/>
-        </w:rPr>
-      </w:pPr>
-      <w:r>
-        <w:rPr>
-          <w:rFonts w:hint="default" w:ascii="SimSun" w:hAnsi="SimSun" w:eastAsia="SimSun" w:cs="SimSun"/>
-          <w:sz w:val="24"/>
-          <w:szCs w:val="24"/>
-          <w:lang w:val="en-US"/>
-        </w:rPr>
-        <w:t>For accessing folders we do the follow thing</w:t>
-      </w:r>
-    </w:p>
-    <w:p>
-      <w:pPr>
-        <w:numPr>
-          <w:ilvl w:val="0"/>
-          <w:numId w:val="0"/>
-        </w:numPr>
-        <w:rPr>
-          <w:rFonts w:hint="default" w:ascii="SimSun" w:hAnsi="SimSun" w:eastAsia="SimSun" w:cs="SimSun"/>
-          <w:sz w:val="24"/>
-          <w:szCs w:val="24"/>
-          <w:lang w:val="en-US"/>
-        </w:rPr>
-      </w:pPr>
-      <w:r>
-        <w:rPr>
-          <w:rFonts w:hint="default" w:ascii="SimSun" w:hAnsi="SimSun" w:eastAsia="SimSun" w:cs="SimSun"/>
-          <w:sz w:val="24"/>
-          <w:szCs w:val="24"/>
-          <w:lang w:val="en-US"/>
-        </w:rPr>
-        <w:t xml:space="preserve">When we are given a path to a folder such as </w:t>
-      </w:r>
-    </w:p>
-    <w:p>
-      <w:pPr>
-        <w:numPr>
-          <w:ilvl w:val="0"/>
-          <w:numId w:val="0"/>
-        </w:numPr>
-        <w:rPr>
-          <w:rFonts w:hint="default" w:ascii="SimSun" w:hAnsi="SimSun" w:eastAsia="SimSun" w:cs="SimSun"/>
-          <w:sz w:val="24"/>
-          <w:szCs w:val="24"/>
-          <w:lang w:val="en-US"/>
-        </w:rPr>
-      </w:pPr>
-      <w:r>
-        <w:rPr>
-          <w:rFonts w:hint="default" w:ascii="SimSun" w:hAnsi="SimSun" w:eastAsia="SimSun" w:cs="SimSun"/>
-          <w:sz w:val="24"/>
-          <w:szCs w:val="24"/>
-          <w:lang w:val="en-US"/>
-        </w:rPr>
-        <w:t>http:/folder/2347</w:t>
-      </w:r>
-      <w:r>
-        <w:rPr>
-          <w:rFonts w:hint="default" w:ascii="SimSun" w:hAnsi="SimSun" w:eastAsia="SimSun" w:cs="SimSun"/>
-          <w:sz w:val="24"/>
-          <w:szCs w:val="24"/>
-          <w:lang w:val="en-US"/>
-        </w:rPr>
-        <w:tab/>
-      </w:r>
-    </w:p>
-    <w:p>
-      <w:pPr>
-        <w:numPr>
-          <w:ilvl w:val="0"/>
-          <w:numId w:val="0"/>
-        </w:numPr>
-        <w:rPr>
-          <w:rFonts w:hint="default" w:ascii="SimSun" w:hAnsi="SimSun" w:eastAsia="SimSun" w:cs="SimSun"/>
-          <w:sz w:val="24"/>
-          <w:szCs w:val="24"/>
-          <w:lang w:val="en-US"/>
-        </w:rPr>
-      </w:pPr>
-      <w:r>
-        <w:rPr>
-          <w:rFonts w:hint="default" w:ascii="SimSun" w:hAnsi="SimSun" w:eastAsia="SimSun" w:cs="SimSun"/>
-          <w:sz w:val="24"/>
-          <w:szCs w:val="24"/>
-          <w:lang w:val="en-US"/>
-        </w:rPr>
-        <w:t>Where numbers are the folderID</w:t>
-      </w:r>
-    </w:p>
-    <w:p>
-      <w:pPr>
-        <w:numPr>
-          <w:ilvl w:val="0"/>
-          <w:numId w:val="0"/>
-        </w:numPr>
-        <w:rPr>
-          <w:rFonts w:hint="default" w:ascii="SimSun" w:hAnsi="SimSun" w:eastAsia="SimSun" w:cs="SimSun"/>
-          <w:sz w:val="24"/>
-          <w:szCs w:val="24"/>
-          <w:lang w:val="en-US"/>
-        </w:rPr>
-      </w:pPr>
-      <w:r>
-        <w:rPr>
-          <w:rFonts w:hint="default" w:ascii="SimSun" w:hAnsi="SimSun" w:eastAsia="SimSun" w:cs="SimSun"/>
-          <w:sz w:val="24"/>
-          <w:szCs w:val="24"/>
-          <w:lang w:val="en-US"/>
-        </w:rPr>
-        <w:t>We will check the final folderID only</w:t>
-      </w:r>
-    </w:p>
-    <w:p>
-      <w:pPr>
-        <w:numPr>
-          <w:ilvl w:val="0"/>
-          <w:numId w:val="0"/>
-        </w:numPr>
-        <w:rPr>
-          <w:rFonts w:hint="default" w:ascii="SimSun" w:hAnsi="SimSun" w:eastAsia="SimSun" w:cs="SimSun"/>
-          <w:sz w:val="24"/>
-          <w:szCs w:val="24"/>
-          <w:lang w:val="en-US"/>
-        </w:rPr>
-      </w:pPr>
-      <w:r>
-        <w:rPr>
-          <w:rFonts w:hint="default" w:ascii="SimSun" w:hAnsi="SimSun" w:eastAsia="SimSun" w:cs="SimSun"/>
-          <w:sz w:val="24"/>
-          <w:szCs w:val="24"/>
-          <w:lang w:val="en-US"/>
-        </w:rPr>
-        <w:t>If it is public then we will allow anyone to access it</w:t>
-      </w:r>
-    </w:p>
-    <w:p>
-      <w:pPr>
-        <w:numPr>
-          <w:ilvl w:val="0"/>
-          <w:numId w:val="0"/>
-        </w:numPr>
-        <w:rPr>
-          <w:rFonts w:hint="default" w:ascii="SimSun" w:hAnsi="SimSun" w:eastAsia="SimSun" w:cs="SimSun"/>
-          <w:sz w:val="24"/>
-          <w:szCs w:val="24"/>
-          <w:lang w:val="en-US"/>
-        </w:rPr>
-      </w:pPr>
-      <w:r>
-        <w:rPr>
-          <w:rFonts w:hint="default" w:ascii="SimSun" w:hAnsi="SimSun" w:eastAsia="SimSun" w:cs="SimSun"/>
-          <w:sz w:val="24"/>
-          <w:szCs w:val="24"/>
-          <w:lang w:val="en-US"/>
-        </w:rPr>
-        <w:t>If it is not public we will check for the user who is trying to access by extracting the userID from the JWT token’s subject.</w:t>
-      </w:r>
-    </w:p>
-    <w:p>
-      <w:pPr>
-        <w:numPr>
-          <w:ilvl w:val="0"/>
-          <w:numId w:val="0"/>
-        </w:numPr>
-        <w:rPr>
-          <w:rFonts w:ascii="SimSun" w:hAnsi="SimSun" w:eastAsia="SimSun" w:cs="SimSun"/>
-          <w:sz w:val="24"/>
-          <w:szCs w:val="24"/>
-        </w:rPr>
-      </w:pPr>
-    </w:p>
-    <w:p>
-      <w:pPr>
-        <w:numPr>
-          <w:ilvl w:val="0"/>
-          <w:numId w:val="0"/>
-        </w:numPr>
-        <w:rPr>
-          <w:rFonts w:ascii="SimSun" w:hAnsi="SimSun" w:eastAsia="SimSun" w:cs="SimSun"/>
-          <w:sz w:val="24"/>
-          <w:szCs w:val="24"/>
-        </w:rPr>
-      </w:pPr>
-    </w:p>
-    <w:p>
-      <w:pPr>
-        <w:numPr>
-          <w:ilvl w:val="0"/>
-          <w:numId w:val="0"/>
-        </w:numPr>
-        <w:rPr>
-          <w:rFonts w:ascii="SimSun" w:hAnsi="SimSun" w:eastAsia="SimSun" w:cs="SimSun"/>
-          <w:sz w:val="24"/>
-          <w:szCs w:val="24"/>
-        </w:rPr>
-      </w:pPr>
-    </w:p>
-    <w:p>
-      <w:pPr>
-        <w:numPr>
-          <w:ilvl w:val="0"/>
-          <w:numId w:val="0"/>
-        </w:numPr>
-        <w:rPr>
-          <w:rFonts w:ascii="SimSun" w:hAnsi="SimSun" w:eastAsia="SimSun" w:cs="SimSun"/>
-          <w:sz w:val="24"/>
-          <w:szCs w:val="24"/>
-        </w:rPr>
-      </w:pPr>
-    </w:p>
-    <w:p>
-      <w:pPr>
-        <w:numPr>
-          <w:ilvl w:val="0"/>
-          <w:numId w:val="0"/>
-        </w:numPr>
-        <w:rPr>
-          <w:rFonts w:ascii="SimSun" w:hAnsi="SimSun" w:eastAsia="SimSun" w:cs="SimSun"/>
-          <w:sz w:val="24"/>
-          <w:szCs w:val="24"/>
-        </w:rPr>
-      </w:pPr>
-    </w:p>
-    <w:p>
-      <w:pPr>
-        <w:numPr>
-          <w:ilvl w:val="0"/>
-          <w:numId w:val="0"/>
-        </w:numPr>
-        <w:rPr>
-          <w:rFonts w:hint="default" w:ascii="SimSun" w:hAnsi="SimSun" w:eastAsia="SimSun" w:cs="SimSun"/>
-          <w:sz w:val="24"/>
-          <w:szCs w:val="24"/>
-          <w:lang w:val="en-US"/>
-        </w:rPr>
-      </w:pPr>
-      <w:r>
-        <w:rPr>
-          <w:rFonts w:hint="default" w:ascii="SimSun" w:hAnsi="SimSun" w:eastAsia="SimSun" w:cs="SimSun"/>
-          <w:sz w:val="24"/>
-          <w:szCs w:val="24"/>
-          <w:lang w:val="en-US"/>
-        </w:rPr>
-        <w:tab/>
-        <w:t/>
-      </w:r>
-      <w:r>
-        <w:rPr>
-          <w:rFonts w:hint="default" w:ascii="SimSun" w:hAnsi="SimSun" w:eastAsia="SimSun" w:cs="SimSun"/>
-          <w:sz w:val="24"/>
-          <w:szCs w:val="24"/>
-          <w:lang w:val="en-US"/>
-        </w:rPr>
-        <w:tab/>
-      </w:r>
+          <w:numId w:val="0"/>
+        </w:numPr>
+        <w:rPr>
+          <w:rFonts w:hint="default" w:ascii="SimSun" w:hAnsi="SimSun" w:eastAsia="SimSun" w:cs="SimSun"/>
+          <w:sz w:val="24"/>
+          <w:szCs w:val="24"/>
+          <w:lang w:val="en-US"/>
+        </w:rPr>
+      </w:pPr>
     </w:p>
     <w:sectPr>
       <w:pgSz w:w="11906" w:h="16838"/>
@@ -2509,6 +3482,23 @@
 <file path=word/numbering.xml><?xml version="1.0" encoding="utf-8"?>
 <w:numbering xmlns:wpc="http://schemas.microsoft.com/office/word/2010/wordprocessingCanvas" xmlns:mc="http://schemas.openxmlformats.org/markup-compatibility/2006" xmlns:o="urn:schemas-microsoft-com:office:office" xmlns:r="http://schemas.openxmlformats.org/officeDocument/2006/relationships" xmlns:m="http://schemas.openxmlformats.org/officeDocument/2006/math" xmlns:v="urn:schemas-microsoft-com:vml" xmlns:wp14="http://schemas.microsoft.com/office/word/2010/wordprocessingDrawing" xmlns:wp="http://schemas.openxmlformats.org/drawingml/2006/wordprocessingDrawing" xmlns:w10="urn:schemas-microsoft-com:office:word" xmlns:w="http://schemas.openxmlformats.org/wordprocessingml/2006/main" xmlns:w14="http://schemas.microsoft.com/office/word/2010/wordml" xmlns:wpg="http://schemas.microsoft.com/office/word/2010/wordprocessingGroup" xmlns:wpi="http://schemas.microsoft.com/office/word/2010/wordprocessingInk" xmlns:wne="http://schemas.microsoft.com/office/word/2006/wordml" xmlns:wps="http://schemas.microsoft.com/office/word/2010/wordprocessingShape" xmlns:wpsCustomData="http://www.wps.cn/officeDocument/2013/wpsCustomData" mc:Ignorable="w14 wp14">
   <w:abstractNum w:abstractNumId="0">
+    <w:nsid w:val="AB997394"/>
+    <w:multiLevelType w:val="singleLevel"/>
+    <w:tmpl w:val="AB997394"/>
+    <w:lvl w:ilvl="0" w:tentative="0">
+      <w:start w:val="1"/>
+      <w:numFmt w:val="decimal"/>
+      <w:lvlText w:val="%1."/>
+      <w:lvlJc w:val="left"/>
+      <w:pPr>
+        <w:tabs>
+          <w:tab w:val="left" w:pos="420"/>
+        </w:tabs>
+        <w:ind w:left="420"/>
+      </w:pPr>
+    </w:lvl>
+  </w:abstractNum>
+  <w:abstractNum w:abstractNumId="1">
     <w:nsid w:val="BFE934F5"/>
     <w:multiLevelType w:val="singleLevel"/>
     <w:tmpl w:val="BFE934F5"/>
@@ -2520,7 +3510,7 @@
       <w:lvlJc w:val="left"/>
     </w:lvl>
   </w:abstractNum>
-  <w:abstractNum w:abstractNumId="1">
+  <w:abstractNum w:abstractNumId="2">
     <w:nsid w:val="E4EADFB5"/>
     <w:multiLevelType w:val="singleLevel"/>
     <w:tmpl w:val="E4EADFB5"/>
@@ -2532,7 +3522,90 @@
       <w:lvlJc w:val="left"/>
     </w:lvl>
   </w:abstractNum>
-  <w:abstractNum w:abstractNumId="2">
+  <w:abstractNum w:abstractNumId="3">
+    <w:nsid w:val="FFEC7215"/>
+    <w:multiLevelType w:val="singleLevel"/>
+    <w:tmpl w:val="FFEC7215"/>
+    <w:lvl w:ilvl="0" w:tentative="0">
+      <w:start w:val="1"/>
+      <w:numFmt w:val="decimal"/>
+      <w:lvlText w:val="%1."/>
+      <w:lvlJc w:val="left"/>
+      <w:pPr>
+        <w:tabs>
+          <w:tab w:val="left" w:pos="420"/>
+        </w:tabs>
+        <w:ind w:left="420"/>
+      </w:pPr>
+    </w:lvl>
+  </w:abstractNum>
+  <w:abstractNum w:abstractNumId="4">
+    <w:nsid w:val="057434B0"/>
+    <w:multiLevelType w:val="singleLevel"/>
+    <w:tmpl w:val="057434B0"/>
+    <w:lvl w:ilvl="0" w:tentative="0">
+      <w:start w:val="1"/>
+      <w:numFmt w:val="decimal"/>
+      <w:lvlText w:val="%1."/>
+      <w:lvlJc w:val="left"/>
+      <w:pPr>
+        <w:tabs>
+          <w:tab w:val="left" w:pos="420"/>
+        </w:tabs>
+        <w:ind w:left="420"/>
+      </w:pPr>
+    </w:lvl>
+  </w:abstractNum>
+  <w:abstractNum w:abstractNumId="5">
+    <w:nsid w:val="060B13FE"/>
+    <w:multiLevelType w:val="singleLevel"/>
+    <w:tmpl w:val="060B13FE"/>
+    <w:lvl w:ilvl="0" w:tentative="0">
+      <w:start w:val="1"/>
+      <w:numFmt w:val="decimal"/>
+      <w:lvlText w:val="%1."/>
+      <w:lvlJc w:val="left"/>
+      <w:pPr>
+        <w:tabs>
+          <w:tab w:val="left" w:pos="420"/>
+        </w:tabs>
+        <w:ind w:left="420"/>
+      </w:pPr>
+    </w:lvl>
+  </w:abstractNum>
+  <w:abstractNum w:abstractNumId="6">
+    <w:nsid w:val="577E992C"/>
+    <w:multiLevelType w:val="singleLevel"/>
+    <w:tmpl w:val="577E992C"/>
+    <w:lvl w:ilvl="0" w:tentative="0">
+      <w:start w:val="1"/>
+      <w:numFmt w:val="decimal"/>
+      <w:lvlText w:val="%1."/>
+      <w:lvlJc w:val="left"/>
+      <w:pPr>
+        <w:tabs>
+          <w:tab w:val="left" w:pos="420"/>
+        </w:tabs>
+        <w:ind w:left="420"/>
+      </w:pPr>
+    </w:lvl>
+  </w:abstractNum>
+  <w:abstractNum w:abstractNumId="7">
+    <w:nsid w:val="710C9776"/>
+    <w:multiLevelType w:val="singleLevel"/>
+    <w:tmpl w:val="710C9776"/>
+    <w:lvl w:ilvl="0" w:tentative="0">
+      <w:start w:val="1"/>
+      <w:numFmt w:val="decimal"/>
+      <w:suff w:val="space"/>
+      <w:lvlText w:val="%1."/>
+      <w:lvlJc w:val="left"/>
+      <w:pPr>
+        <w:ind w:left="420"/>
+      </w:pPr>
+    </w:lvl>
+  </w:abstractNum>
+  <w:abstractNum w:abstractNumId="8">
     <w:nsid w:val="7A309298"/>
     <w:multiLevelType w:val="multilevel"/>
     <w:tmpl w:val="7A309298"/>
@@ -2665,13 +3738,31 @@
     </w:lvl>
   </w:abstractNum>
   <w:num w:numId="1">
+    <w:abstractNumId w:val="1"/>
+  </w:num>
+  <w:num w:numId="2">
+    <w:abstractNumId w:val="8"/>
+  </w:num>
+  <w:num w:numId="3">
+    <w:abstractNumId w:val="2"/>
+  </w:num>
+  <w:num w:numId="4">
+    <w:abstractNumId w:val="7"/>
+  </w:num>
+  <w:num w:numId="5">
+    <w:abstractNumId w:val="5"/>
+  </w:num>
+  <w:num w:numId="6">
+    <w:abstractNumId w:val="3"/>
+  </w:num>
+  <w:num w:numId="7">
     <w:abstractNumId w:val="0"/>
   </w:num>
-  <w:num w:numId="2">
-    <w:abstractNumId w:val="2"/>
+  <w:num w:numId="8">
+    <w:abstractNumId w:val="6"/>
   </w:num>
-  <w:num w:numId="3">
-    <w:abstractNumId w:val="1"/>
+  <w:num w:numId="9">
+    <w:abstractNumId w:val="4"/>
   </w:num>
 </w:numbering>
 </file>

</xml_diff>